<commit_message>
Avance de tesis 26/01/2021
</commit_message>
<xml_diff>
--- a/DOCUMENTOS/Formato Seminario II.docx
+++ b/DOCUMENTOS/Formato Seminario II.docx
@@ -191,22 +191,52 @@
     </w:p>
     <w:p>
       <w:pPr>
+        <w:jc w:val="center"/>
+        <w:rPr>
+          <w:sz w:val="28"/>
+        </w:rPr>
+      </w:pPr>
+      <w:r>
+        <w:rPr>
+          <w:sz w:val="28"/>
+        </w:rPr>
+        <w:t xml:space="preserve">MÓDULO </w:t>
+      </w:r>
+      <w:r>
+        <w:rPr>
+          <w:sz w:val="28"/>
+        </w:rPr>
+        <w:t>DE MANUFACTURA</w:t>
+      </w:r>
+      <w:r>
+        <w:rPr>
+          <w:sz w:val="28"/>
+        </w:rPr>
+        <w:t xml:space="preserve"> PARA LA </w:t>
+      </w:r>
+      <w:r>
+        <w:rPr>
+          <w:sz w:val="28"/>
+        </w:rPr>
+        <w:t>PLANIFICACIÓN DE RECURSOS EMPRESARIALES (ERP) PARA LA EMPRESA W. SILVER, S. DE R.L. DE C.V.</w:t>
+      </w:r>
+    </w:p>
+    <w:p>
+      <w:pPr>
         <w:spacing w:line="480" w:lineRule="auto"/>
         <w:jc w:val="center"/>
         <w:rPr>
           <w:rFonts w:ascii="Times New Roman" w:hAnsi="Times New Roman" w:cs="Times New Roman"/>
-          <w:sz w:val="28"/>
-          <w:szCs w:val="28"/>
-        </w:rPr>
-      </w:pPr>
-      <w:r>
-        <w:rPr>
-          <w:rFonts w:ascii="Times New Roman" w:hAnsi="Times New Roman" w:cs="Times New Roman"/>
-          <w:sz w:val="28"/>
-          <w:szCs w:val="28"/>
-          <w:highlight w:val="yellow"/>
-        </w:rPr>
-        <w:t>TÍTULO DEL PROYECTO</w:t>
+        </w:rPr>
+      </w:pPr>
+    </w:p>
+    <w:p>
+      <w:pPr>
+        <w:pStyle w:val="Textoindependiente"/>
+        <w:jc w:val="center"/>
+      </w:pPr>
+      <w:r>
+        <w:t>Reporte Técnico de Investigación presentado por:</w:t>
       </w:r>
     </w:p>
     <w:p>
@@ -217,82 +247,73 @@
           <w:rFonts w:ascii="Times New Roman" w:hAnsi="Times New Roman" w:cs="Times New Roman"/>
         </w:rPr>
       </w:pPr>
+      <w:proofErr w:type="spellStart"/>
+      <w:r>
+        <w:rPr>
+          <w:rFonts w:ascii="Times New Roman" w:hAnsi="Times New Roman" w:cs="Times New Roman"/>
+          <w:highlight w:val="yellow"/>
+        </w:rPr>
+        <w:t>Joaquin</w:t>
+      </w:r>
+      <w:proofErr w:type="spellEnd"/>
+      <w:r>
+        <w:rPr>
+          <w:rFonts w:ascii="Times New Roman" w:hAnsi="Times New Roman" w:cs="Times New Roman"/>
+          <w:highlight w:val="yellow"/>
+        </w:rPr>
+        <w:t xml:space="preserve"> </w:t>
+      </w:r>
+      <w:r>
+        <w:rPr>
+          <w:rFonts w:ascii="Times New Roman" w:hAnsi="Times New Roman" w:cs="Times New Roman"/>
+          <w:highlight w:val="yellow"/>
+        </w:rPr>
+        <w:t>Kaleb Chavira</w:t>
+      </w:r>
+      <w:r>
+        <w:rPr>
+          <w:rFonts w:ascii="Times New Roman" w:hAnsi="Times New Roman" w:cs="Times New Roman"/>
+          <w:highlight w:val="yellow"/>
+        </w:rPr>
+        <w:t xml:space="preserve"> </w:t>
+      </w:r>
+      <w:proofErr w:type="spellStart"/>
+      <w:r>
+        <w:rPr>
+          <w:rFonts w:ascii="Times New Roman" w:hAnsi="Times New Roman" w:cs="Times New Roman"/>
+          <w:highlight w:val="yellow"/>
+        </w:rPr>
+        <w:t>Gonzalez</w:t>
+      </w:r>
+      <w:proofErr w:type="spellEnd"/>
+      <w:r>
+        <w:rPr>
+          <w:rFonts w:ascii="Times New Roman" w:hAnsi="Times New Roman" w:cs="Times New Roman"/>
+          <w:highlight w:val="yellow"/>
+        </w:rPr>
+        <w:t xml:space="preserve"> </w:t>
+      </w:r>
+      <w:r>
+        <w:rPr>
+          <w:rFonts w:ascii="Times New Roman" w:hAnsi="Times New Roman" w:cs="Times New Roman"/>
+        </w:rPr>
+        <w:t>150204</w:t>
+      </w:r>
     </w:p>
     <w:p>
       <w:pPr>
         <w:pStyle w:val="Textoindependiente"/>
         <w:jc w:val="center"/>
       </w:pPr>
-      <w:r>
-        <w:t>Reporte Técnico de Investigación presentado por:</w:t>
-      </w:r>
-    </w:p>
-    <w:p>
-      <w:pPr>
-        <w:spacing w:line="480" w:lineRule="auto"/>
-        <w:jc w:val="center"/>
-        <w:rPr>
-          <w:rFonts w:ascii="Times New Roman" w:hAnsi="Times New Roman" w:cs="Times New Roman"/>
-        </w:rPr>
-      </w:pPr>
-      <w:proofErr w:type="spellStart"/>
-      <w:r>
-        <w:rPr>
-          <w:rFonts w:ascii="Times New Roman" w:hAnsi="Times New Roman" w:cs="Times New Roman"/>
-          <w:highlight w:val="yellow"/>
-        </w:rPr>
-        <w:t>Joaquin</w:t>
-      </w:r>
-      <w:proofErr w:type="spellEnd"/>
-      <w:r>
-        <w:rPr>
-          <w:rFonts w:ascii="Times New Roman" w:hAnsi="Times New Roman" w:cs="Times New Roman"/>
-          <w:highlight w:val="yellow"/>
-        </w:rPr>
-        <w:t xml:space="preserve"> </w:t>
-      </w:r>
-      <w:r>
-        <w:rPr>
-          <w:rFonts w:ascii="Times New Roman" w:hAnsi="Times New Roman" w:cs="Times New Roman"/>
-          <w:highlight w:val="yellow"/>
-        </w:rPr>
-        <w:t>Kaleb Chavira</w:t>
-      </w:r>
-      <w:r>
-        <w:rPr>
-          <w:rFonts w:ascii="Times New Roman" w:hAnsi="Times New Roman" w:cs="Times New Roman"/>
-          <w:highlight w:val="yellow"/>
-        </w:rPr>
-        <w:t xml:space="preserve"> </w:t>
-      </w:r>
-      <w:proofErr w:type="spellStart"/>
-      <w:r>
-        <w:rPr>
-          <w:rFonts w:ascii="Times New Roman" w:hAnsi="Times New Roman" w:cs="Times New Roman"/>
-          <w:highlight w:val="yellow"/>
-        </w:rPr>
-        <w:t>Gonzalez</w:t>
-      </w:r>
-      <w:proofErr w:type="spellEnd"/>
-      <w:r>
-        <w:rPr>
-          <w:rFonts w:ascii="Times New Roman" w:hAnsi="Times New Roman" w:cs="Times New Roman"/>
-          <w:highlight w:val="yellow"/>
-        </w:rPr>
-        <w:t xml:space="preserve"> </w:t>
-      </w:r>
-      <w:r>
-        <w:rPr>
-          <w:rFonts w:ascii="Times New Roman" w:hAnsi="Times New Roman" w:cs="Times New Roman"/>
-        </w:rPr>
-        <w:t>150204</w:t>
-      </w:r>
     </w:p>
     <w:p>
       <w:pPr>
         <w:pStyle w:val="Textoindependiente"/>
         <w:jc w:val="center"/>
       </w:pPr>
+      <w:r>
+        <w:t>Requisito para la obtención del título de</w:t>
+      </w:r>
     </w:p>
     <w:p>
       <w:pPr>
@@ -300,7 +321,37 @@
         <w:jc w:val="center"/>
       </w:pPr>
       <w:r>
-        <w:t>Requisito para la obtención del título de</w:t>
+        <w:rPr>
+          <w:highlight w:val="yellow"/>
+        </w:rPr>
+        <w:t xml:space="preserve">INGENIERIO </w:t>
+      </w:r>
+      <w:r>
+        <w:t>DE SOFTWARE</w:t>
+      </w:r>
+    </w:p>
+    <w:p>
+      <w:pPr>
+        <w:pStyle w:val="Textoindependiente"/>
+      </w:pPr>
+    </w:p>
+    <w:p>
+      <w:pPr>
+        <w:spacing w:after="238" w:line="259" w:lineRule="auto"/>
+        <w:ind w:right="74"/>
+        <w:jc w:val="center"/>
+      </w:pPr>
+      <w:r>
+        <w:rPr>
+          <w:sz w:val="23"/>
+        </w:rPr>
+        <w:t xml:space="preserve"> M.S. </w:t>
+      </w:r>
+      <w:r>
+        <w:rPr>
+          <w:sz w:val="23"/>
+        </w:rPr>
+        <w:t>Maritza Concepción Varela Álvarez</w:t>
       </w:r>
     </w:p>
     <w:p>
@@ -308,63 +359,10 @@
         <w:pStyle w:val="Textoindependiente"/>
         <w:jc w:val="center"/>
       </w:pPr>
-      <w:r>
-        <w:rPr>
-          <w:highlight w:val="yellow"/>
-        </w:rPr>
-        <w:t xml:space="preserve">INGENIERIO </w:t>
-      </w:r>
-      <w:r>
-        <w:t>DE SOFTWARE</w:t>
-      </w:r>
     </w:p>
     <w:p>
       <w:pPr>
         <w:pStyle w:val="Textoindependiente"/>
-      </w:pPr>
-    </w:p>
-    <w:p>
-      <w:pPr>
-        <w:pStyle w:val="Textoindependiente"/>
-        <w:jc w:val="center"/>
-      </w:pPr>
-      <w:r>
-        <w:t>[Grado] [</w:t>
-      </w:r>
-      <w:r>
-        <w:t xml:space="preserve">Nombre </w:t>
-      </w:r>
-      <w:proofErr w:type="gramStart"/>
-      <w:r>
-        <w:t xml:space="preserve">de </w:t>
-      </w:r>
-      <w:r>
-        <w:rPr>
-          <w:highlight w:val="yellow"/>
-        </w:rPr>
-        <w:t>los asesor</w:t>
-      </w:r>
-      <w:proofErr w:type="gramEnd"/>
-      <w:r>
-        <w:rPr>
-          <w:highlight w:val="yellow"/>
-        </w:rPr>
-        <w:t xml:space="preserve"> (es)</w:t>
-      </w:r>
-      <w:r>
-        <w:t>]</w:t>
-      </w:r>
-    </w:p>
-    <w:p>
-      <w:pPr>
-        <w:pStyle w:val="Textoindependiente"/>
-        <w:jc w:val="left"/>
-      </w:pPr>
-    </w:p>
-    <w:p>
-      <w:pPr>
-        <w:pStyle w:val="Textoindependiente"/>
-        <w:jc w:val="center"/>
       </w:pPr>
     </w:p>
     <w:p>
@@ -398,10 +396,15 @@
         <w:t xml:space="preserve">                                 </w:t>
       </w:r>
       <w:r>
-        <w:t>29 de julio</w:t>
-      </w:r>
-      <w:r>
-        <w:t xml:space="preserve"> de 2020</w:t>
+        <w:t xml:space="preserve">26 de </w:t>
+      </w:r>
+      <w:proofErr w:type="gramStart"/>
+      <w:r>
+        <w:t>Enero</w:t>
+      </w:r>
+      <w:proofErr w:type="gramEnd"/>
+      <w:r>
+        <w:t xml:space="preserve"> del 2021</w:t>
       </w:r>
     </w:p>
     <w:p>
@@ -427,9 +430,8 @@
           <w:rFonts w:ascii="Times New Roman" w:eastAsia="Times New Roman" w:hAnsi="Times New Roman" w:cs="Times New Roman"/>
           <w:sz w:val="20"/>
           <w:szCs w:val="20"/>
-          <w:highlight w:val="yellow"/>
-        </w:rPr>
-        <w:t>18</w:t>
+        </w:rPr>
+        <w:t>26</w:t>
       </w:r>
       <w:r>
         <w:rPr>
@@ -437,24 +439,50 @@
           <w:sz w:val="20"/>
           <w:szCs w:val="20"/>
         </w:rPr>
-        <w:t xml:space="preserve"> de mayo de 2020</w:t>
-      </w:r>
-    </w:p>
-    <w:p>
-      <w:pPr>
-        <w:jc w:val="right"/>
-        <w:rPr>
-          <w:rFonts w:ascii="Times New Roman" w:hAnsi="Times New Roman" w:cs="Times New Roman"/>
+        <w:t xml:space="preserve"> de </w:t>
+      </w:r>
+      <w:proofErr w:type="gramStart"/>
+      <w:r>
+        <w:rPr>
+          <w:rFonts w:ascii="Times New Roman" w:eastAsia="Times New Roman" w:hAnsi="Times New Roman" w:cs="Times New Roman"/>
           <w:sz w:val="20"/>
           <w:szCs w:val="20"/>
         </w:rPr>
-      </w:pPr>
+        <w:t>Enero</w:t>
+      </w:r>
+      <w:proofErr w:type="gramEnd"/>
       <w:r>
         <w:rPr>
           <w:rFonts w:ascii="Times New Roman" w:eastAsia="Times New Roman" w:hAnsi="Times New Roman" w:cs="Times New Roman"/>
           <w:sz w:val="20"/>
           <w:szCs w:val="20"/>
         </w:rPr>
+        <w:t xml:space="preserve"> de 202</w:t>
+      </w:r>
+      <w:r>
+        <w:rPr>
+          <w:rFonts w:ascii="Times New Roman" w:eastAsia="Times New Roman" w:hAnsi="Times New Roman" w:cs="Times New Roman"/>
+          <w:sz w:val="20"/>
+          <w:szCs w:val="20"/>
+        </w:rPr>
+        <w:t>1</w:t>
+      </w:r>
+    </w:p>
+    <w:p>
+      <w:pPr>
+        <w:jc w:val="right"/>
+        <w:rPr>
+          <w:rFonts w:ascii="Times New Roman" w:hAnsi="Times New Roman" w:cs="Times New Roman"/>
+          <w:sz w:val="20"/>
+          <w:szCs w:val="20"/>
+        </w:rPr>
+      </w:pPr>
+      <w:r>
+        <w:rPr>
+          <w:rFonts w:ascii="Times New Roman" w:eastAsia="Times New Roman" w:hAnsi="Times New Roman" w:cs="Times New Roman"/>
+          <w:sz w:val="20"/>
+          <w:szCs w:val="20"/>
+        </w:rPr>
         <w:t>Asunto: Liberación de Asesoría</w:t>
       </w:r>
     </w:p>
@@ -594,112 +622,91 @@
       </w:r>
       <w:r>
         <w:rPr>
-          <w:rFonts w:ascii="Times New Roman" w:eastAsia="Times New Roman" w:hAnsi="Times New Roman" w:cs="Times New Roman"/>
-        </w:rPr>
-        <w:t>[</w:t>
-      </w:r>
-      <w:r>
-        <w:rPr>
-          <w:rFonts w:ascii="Times New Roman" w:eastAsia="Times New Roman" w:hAnsi="Times New Roman" w:cs="Times New Roman"/>
-          <w:b/>
-          <w:bCs/>
+          <w:rFonts w:ascii="Times New Roman" w:hAnsi="Times New Roman" w:cs="Times New Roman"/>
+        </w:rPr>
+        <w:t>Módulo De Manufactura Para La Planificación De Recursos Empresariales (</w:t>
+      </w:r>
+      <w:proofErr w:type="spellStart"/>
+      <w:r>
+        <w:rPr>
+          <w:rFonts w:ascii="Times New Roman" w:hAnsi="Times New Roman" w:cs="Times New Roman"/>
+        </w:rPr>
+        <w:t>Erp</w:t>
+      </w:r>
+      <w:proofErr w:type="spellEnd"/>
+      <w:r>
+        <w:rPr>
+          <w:rFonts w:ascii="Times New Roman" w:hAnsi="Times New Roman" w:cs="Times New Roman"/>
+        </w:rPr>
+        <w:t>) Para La Empresa W. Silver, S. De R.L. De C.V</w:t>
+      </w:r>
+      <w:r>
+        <w:rPr>
+          <w:rFonts w:ascii="Times New Roman" w:eastAsia="Times New Roman" w:hAnsi="Times New Roman" w:cs="Times New Roman"/>
+        </w:rPr>
+        <w:t xml:space="preserve">, </w:t>
+      </w:r>
+      <w:r>
+        <w:rPr>
+          <w:rFonts w:ascii="Times New Roman" w:eastAsia="Times New Roman" w:hAnsi="Times New Roman" w:cs="Times New Roman"/>
           <w:highlight w:val="yellow"/>
         </w:rPr>
-        <w:t>Título del proyecto</w:t>
-      </w:r>
-      <w:r>
-        <w:rPr>
-          <w:rFonts w:ascii="Times New Roman" w:eastAsia="Times New Roman" w:hAnsi="Times New Roman" w:cs="Times New Roman"/>
-          <w:b/>
-          <w:bCs/>
-        </w:rPr>
-        <w:t>]</w:t>
-      </w:r>
-      <w:r>
-        <w:rPr>
-          <w:rFonts w:ascii="Times New Roman" w:eastAsia="Times New Roman" w:hAnsi="Times New Roman" w:cs="Times New Roman"/>
-        </w:rPr>
-        <w:t xml:space="preserve">, </w:t>
+        <w:t xml:space="preserve">del alumno </w:t>
+      </w:r>
+      <w:proofErr w:type="spellStart"/>
+      <w:r>
+        <w:rPr>
+          <w:rFonts w:ascii="Times New Roman" w:eastAsia="Times New Roman" w:hAnsi="Times New Roman" w:cs="Times New Roman"/>
+        </w:rPr>
+        <w:t>Joaquin</w:t>
+      </w:r>
+      <w:proofErr w:type="spellEnd"/>
+      <w:r>
+        <w:rPr>
+          <w:rFonts w:ascii="Times New Roman" w:eastAsia="Times New Roman" w:hAnsi="Times New Roman" w:cs="Times New Roman"/>
+        </w:rPr>
+        <w:t xml:space="preserve"> Kaleb Chavira </w:t>
+      </w:r>
+      <w:proofErr w:type="spellStart"/>
+      <w:r>
+        <w:rPr>
+          <w:rFonts w:ascii="Times New Roman" w:eastAsia="Times New Roman" w:hAnsi="Times New Roman" w:cs="Times New Roman"/>
+        </w:rPr>
+        <w:t>Gonzalez</w:t>
+      </w:r>
+      <w:proofErr w:type="spellEnd"/>
+      <w:r>
+        <w:rPr>
+          <w:rFonts w:ascii="Times New Roman" w:eastAsia="Times New Roman" w:hAnsi="Times New Roman" w:cs="Times New Roman"/>
+        </w:rPr>
+        <w:t xml:space="preserve"> de </w:t>
+      </w:r>
+      <w:r>
+        <w:rPr>
+          <w:rFonts w:ascii="Times New Roman" w:eastAsia="Times New Roman" w:hAnsi="Times New Roman" w:cs="Times New Roman"/>
+        </w:rPr>
+        <w:t xml:space="preserve">la Licenciatura en Ingeniería </w:t>
       </w:r>
       <w:r>
         <w:rPr>
           <w:rFonts w:ascii="Times New Roman" w:eastAsia="Times New Roman" w:hAnsi="Times New Roman" w:cs="Times New Roman"/>
           <w:highlight w:val="yellow"/>
         </w:rPr>
-        <w:t xml:space="preserve">del alumno </w:t>
+        <w:t>de</w:t>
       </w:r>
       <w:r>
         <w:rPr>
           <w:rFonts w:ascii="Times New Roman" w:eastAsia="Times New Roman" w:hAnsi="Times New Roman" w:cs="Times New Roman"/>
           <w:highlight w:val="yellow"/>
         </w:rPr>
-        <w:t>[</w:t>
+        <w:t xml:space="preserve"> </w:t>
       </w:r>
       <w:r>
         <w:rPr>
           <w:rFonts w:ascii="Times New Roman" w:eastAsia="Times New Roman" w:hAnsi="Times New Roman" w:cs="Times New Roman"/>
           <w:highlight w:val="yellow"/>
         </w:rPr>
-        <w:t>Nombre Completo tal y como Aparece en su acta</w:t>
-      </w:r>
-      <w:r>
-        <w:rPr>
-          <w:rFonts w:ascii="Times New Roman" w:eastAsia="Times New Roman" w:hAnsi="Times New Roman" w:cs="Times New Roman"/>
-          <w:highlight w:val="yellow"/>
-        </w:rPr>
-        <w:t>]</w:t>
-      </w:r>
-      <w:r>
-        <w:rPr>
-          <w:rFonts w:ascii="Times New Roman" w:eastAsia="Times New Roman" w:hAnsi="Times New Roman" w:cs="Times New Roman"/>
-        </w:rPr>
-        <w:t xml:space="preserve"> de </w:t>
-      </w:r>
-      <w:r>
-        <w:rPr>
-          <w:rFonts w:ascii="Times New Roman" w:eastAsia="Times New Roman" w:hAnsi="Times New Roman" w:cs="Times New Roman"/>
-        </w:rPr>
-        <w:t xml:space="preserve">la Licenciatura en </w:t>
-      </w:r>
-      <w:r>
-        <w:rPr>
-          <w:rFonts w:ascii="Times New Roman" w:eastAsia="Times New Roman" w:hAnsi="Times New Roman" w:cs="Times New Roman"/>
-        </w:rPr>
-        <w:t>[</w:t>
-      </w:r>
-      <w:r>
-        <w:rPr>
-          <w:rFonts w:ascii="Times New Roman" w:eastAsia="Times New Roman" w:hAnsi="Times New Roman" w:cs="Times New Roman"/>
-        </w:rPr>
-        <w:t xml:space="preserve">Ingeniería </w:t>
-      </w:r>
-      <w:r>
-        <w:rPr>
-          <w:rFonts w:ascii="Times New Roman" w:eastAsia="Times New Roman" w:hAnsi="Times New Roman" w:cs="Times New Roman"/>
-          <w:highlight w:val="yellow"/>
-        </w:rPr>
-        <w:t>de</w:t>
-      </w:r>
-      <w:r>
-        <w:rPr>
-          <w:rFonts w:ascii="Times New Roman" w:eastAsia="Times New Roman" w:hAnsi="Times New Roman" w:cs="Times New Roman"/>
-          <w:highlight w:val="yellow"/>
-        </w:rPr>
-        <w:t xml:space="preserve"> </w:t>
-      </w:r>
-      <w:r>
-        <w:rPr>
-          <w:rFonts w:ascii="Times New Roman" w:eastAsia="Times New Roman" w:hAnsi="Times New Roman" w:cs="Times New Roman"/>
-          <w:highlight w:val="yellow"/>
-        </w:rPr>
         <w:t>Software</w:t>
-      </w:r>
-      <w:r>
-        <w:rPr>
-          <w:rFonts w:ascii="Times New Roman" w:eastAsia="Times New Roman" w:hAnsi="Times New Roman" w:cs="Times New Roman"/>
-          <w:highlight w:val="yellow"/>
-        </w:rPr>
-        <w:t>/Ingeniería en Sistemas Computacionales]</w:t>
       </w:r>
       <w:r>
         <w:rPr>
@@ -1161,13 +1168,28 @@
         </w:rPr>
         <w:t xml:space="preserve">C. </w:t>
       </w:r>
-      <w:r>
-        <w:rPr>
-          <w:rFonts w:ascii="Times New Roman" w:eastAsia="Times New Roman" w:hAnsi="Times New Roman" w:cs="Times New Roman"/>
-          <w:highlight w:val="yellow"/>
-        </w:rPr>
-        <w:t>[Nombre Completo tal y como aparece en el acta]</w:t>
-      </w:r>
+      <w:proofErr w:type="spellStart"/>
+      <w:r>
+        <w:rPr>
+          <w:rFonts w:ascii="Times New Roman" w:eastAsia="Times New Roman" w:hAnsi="Times New Roman" w:cs="Times New Roman"/>
+        </w:rPr>
+        <w:t>Joaquin</w:t>
+      </w:r>
+      <w:proofErr w:type="spellEnd"/>
+      <w:r>
+        <w:rPr>
+          <w:rFonts w:ascii="Times New Roman" w:eastAsia="Times New Roman" w:hAnsi="Times New Roman" w:cs="Times New Roman"/>
+        </w:rPr>
+        <w:t xml:space="preserve"> Kaleb Chavira </w:t>
+      </w:r>
+      <w:proofErr w:type="spellStart"/>
+      <w:r>
+        <w:rPr>
+          <w:rFonts w:ascii="Times New Roman" w:eastAsia="Times New Roman" w:hAnsi="Times New Roman" w:cs="Times New Roman"/>
+        </w:rPr>
+        <w:t>Gonzalez</w:t>
+      </w:r>
+      <w:proofErr w:type="spellEnd"/>
     </w:p>
     <w:p>
       <w:pPr>
@@ -1204,64 +1226,57 @@
         <w:rPr>
           <w:rFonts w:ascii="Times New Roman" w:eastAsia="Times New Roman" w:hAnsi="Times New Roman" w:cs="Times New Roman"/>
         </w:rPr>
-        <w:t xml:space="preserve">En virtud de que cumple satisfactoriamente los requisitos solicitados, informo a usted que se autoriza la impresión del proyecto de </w:t>
-      </w:r>
-      <w:r>
-        <w:rPr>
-          <w:rFonts w:ascii="Times New Roman" w:eastAsia="Times New Roman" w:hAnsi="Times New Roman" w:cs="Times New Roman"/>
-        </w:rPr>
-        <w:t>[</w:t>
+        <w:t>En virtud de que cumple satisfactoriamente los requisitos solicitados, informo a usted que se autoriza la impresión del proyecto de</w:t>
+      </w:r>
+      <w:r>
+        <w:rPr>
+          <w:rFonts w:ascii="Times New Roman" w:eastAsia="Times New Roman" w:hAnsi="Times New Roman" w:cs="Times New Roman"/>
+        </w:rPr>
+        <w:t xml:space="preserve"> </w:t>
+      </w:r>
+      <w:r>
+        <w:rPr>
+          <w:rFonts w:ascii="Times New Roman" w:hAnsi="Times New Roman" w:cs="Times New Roman"/>
+          <w:szCs w:val="22"/>
+        </w:rPr>
+        <w:t>Módulo De Manufactura Para La Planificación De Recursos Empresariales (</w:t>
+      </w:r>
+      <w:proofErr w:type="spellStart"/>
+      <w:r>
+        <w:rPr>
+          <w:rFonts w:ascii="Times New Roman" w:hAnsi="Times New Roman" w:cs="Times New Roman"/>
+          <w:szCs w:val="22"/>
+        </w:rPr>
+        <w:t>Erp</w:t>
+      </w:r>
+      <w:proofErr w:type="spellEnd"/>
+      <w:r>
+        <w:rPr>
+          <w:rFonts w:ascii="Times New Roman" w:hAnsi="Times New Roman" w:cs="Times New Roman"/>
+          <w:szCs w:val="22"/>
+        </w:rPr>
+        <w:t>) Para La Empresa W. Silver, S. De R.L. De C.V</w:t>
       </w:r>
       <w:r>
         <w:rPr>
           <w:rFonts w:ascii="Times New Roman" w:eastAsia="Times New Roman" w:hAnsi="Times New Roman" w:cs="Times New Roman"/>
           <w:b/>
           <w:bCs/>
+        </w:rPr>
+        <w:t xml:space="preserve">, </w:t>
+      </w:r>
+      <w:r>
+        <w:rPr>
+          <w:rFonts w:ascii="Times New Roman" w:eastAsia="Times New Roman" w:hAnsi="Times New Roman" w:cs="Times New Roman"/>
+        </w:rPr>
+        <w:t xml:space="preserve">para presentar los resultados del proyecto de titulación con el propósito de obtener el título de Licenciado en Ingeniería </w:t>
+      </w:r>
+      <w:r>
+        <w:rPr>
+          <w:rFonts w:ascii="Times New Roman" w:eastAsia="Times New Roman" w:hAnsi="Times New Roman" w:cs="Times New Roman"/>
           <w:highlight w:val="yellow"/>
         </w:rPr>
-        <w:t>Título del proyecto</w:t>
-      </w:r>
-      <w:r>
-        <w:rPr>
-          <w:rFonts w:ascii="Times New Roman" w:eastAsia="Times New Roman" w:hAnsi="Times New Roman" w:cs="Times New Roman"/>
-          <w:b/>
-          <w:bCs/>
-        </w:rPr>
-        <w:t>]</w:t>
-      </w:r>
-      <w:r>
-        <w:rPr>
-          <w:rFonts w:ascii="Times New Roman" w:eastAsia="Times New Roman" w:hAnsi="Times New Roman" w:cs="Times New Roman"/>
-          <w:b/>
-          <w:bCs/>
-        </w:rPr>
-        <w:t xml:space="preserve">, </w:t>
-      </w:r>
-      <w:r>
-        <w:rPr>
-          <w:rFonts w:ascii="Times New Roman" w:eastAsia="Times New Roman" w:hAnsi="Times New Roman" w:cs="Times New Roman"/>
-        </w:rPr>
-        <w:t xml:space="preserve">para presentar los resultados del proyecto de titulación con el propósito de obtener el título de Licenciado en Ingeniería </w:t>
-      </w:r>
-      <w:r>
-        <w:rPr>
-          <w:rFonts w:ascii="Times New Roman" w:eastAsia="Times New Roman" w:hAnsi="Times New Roman" w:cs="Times New Roman"/>
-          <w:highlight w:val="yellow"/>
-        </w:rPr>
         <w:t>de Software</w:t>
-      </w:r>
-      <w:r>
-        <w:rPr>
-          <w:rFonts w:ascii="Times New Roman" w:eastAsia="Times New Roman" w:hAnsi="Times New Roman" w:cs="Times New Roman"/>
-        </w:rPr>
-        <w:t>/</w:t>
-      </w:r>
-      <w:r>
-        <w:rPr>
-          <w:rFonts w:ascii="Times New Roman" w:eastAsia="Times New Roman" w:hAnsi="Times New Roman" w:cs="Times New Roman"/>
-          <w:highlight w:val="yellow"/>
-        </w:rPr>
-        <w:t>en Sistemas Computacionales</w:t>
       </w:r>
       <w:r>
         <w:rPr>
@@ -1426,12 +1441,19 @@
       <w:r>
         <w:t xml:space="preserve">Yo, </w:t>
       </w:r>
-      <w:r>
-        <w:rPr>
-          <w:highlight w:val="yellow"/>
-        </w:rPr>
-        <w:t>[Nombre completo tal y como aparece en su acta]</w:t>
-      </w:r>
+      <w:proofErr w:type="spellStart"/>
+      <w:r>
+        <w:t>Joaquin</w:t>
+      </w:r>
+      <w:proofErr w:type="spellEnd"/>
+      <w:r>
+        <w:t xml:space="preserve"> Kaleb Chavira </w:t>
+      </w:r>
+      <w:proofErr w:type="spellStart"/>
+      <w:r>
+        <w:t>Gonzalez</w:t>
+      </w:r>
+      <w:proofErr w:type="spellEnd"/>
       <w:r>
         <w:t xml:space="preserve"> que el material contenido en esta publicación fue generado con la revisión de los documentos que se mencionan en la sección de referencias y que la solución desarrollada es original y no ha sido copiada de ninguna otra fuente, ni ha sido usada para obtener otro título o reconocimiento en otra Institución de Educación Superior.</w:t>
       </w:r>
@@ -1543,7 +1565,7 @@
               </wp:anchor>
             </w:drawing>
           </mc:Choice>
-          <mc:Fallback xmlns:a="http://schemas.openxmlformats.org/drawingml/2006/main" xmlns:pic="http://schemas.openxmlformats.org/drawingml/2006/picture" xmlns:a14="http://schemas.microsoft.com/office/drawing/2010/main">
+          <mc:Fallback xmlns:a14="http://schemas.microsoft.com/office/drawing/2010/main" xmlns:pic="http://schemas.openxmlformats.org/drawingml/2006/picture" xmlns:a="http://schemas.openxmlformats.org/drawingml/2006/main">
             <w:pict w14:anchorId="31262EBF">
               <v:line id="Line 5" style="position:absolute;z-index:251664384;visibility:visible;mso-wrap-style:square;mso-width-percent:0;mso-height-percent:0;mso-wrap-distance-left:9pt;mso-wrap-distance-top:0;mso-wrap-distance-right:9pt;mso-wrap-distance-bottom:0;mso-position-horizontal:center;mso-position-horizontal-relative:margin;mso-position-vertical:absolute;mso-position-vertical-relative:text;mso-width-percent:0;mso-height-percent:0;mso-width-relative:page;mso-height-relative:page" o:spid="_x0000_s1026" from="0,8.6pt" to="162pt,8.6pt" w14:anchorId="515D6073" o:gfxdata="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">
                 <w10:wrap anchorx="margin"/>
@@ -1556,22 +1578,6 @@
     <w:p>
       <w:pPr>
         <w:spacing w:line="480" w:lineRule="auto"/>
-        <w:jc w:val="center"/>
-        <w:rPr>
-          <w:rFonts w:ascii="Times New Roman" w:hAnsi="Times New Roman" w:cs="Times New Roman"/>
-        </w:rPr>
-      </w:pPr>
-      <w:r>
-        <w:rPr>
-          <w:rFonts w:ascii="Times New Roman" w:hAnsi="Times New Roman" w:cs="Times New Roman"/>
-          <w:highlight w:val="yellow"/>
-        </w:rPr>
-        <w:t>[Nombre completo tal y como aparece en su acta]</w:t>
-      </w:r>
-    </w:p>
-    <w:p>
-      <w:pPr>
-        <w:spacing w:line="480" w:lineRule="auto"/>
         <w:rPr>
           <w:rFonts w:ascii="Times New Roman" w:hAnsi="Times New Roman" w:cs="Times New Roman"/>
           <w:color w:val="3366FF"/>
@@ -1579,6 +1585,52 @@
           <w:szCs w:val="20"/>
         </w:rPr>
       </w:pPr>
+      <w:r>
+        <w:rPr>
+          <w:rFonts w:ascii="Times New Roman" w:hAnsi="Times New Roman" w:cs="Times New Roman"/>
+        </w:rPr>
+        <w:tab/>
+      </w:r>
+      <w:r>
+        <w:rPr>
+          <w:rFonts w:ascii="Times New Roman" w:hAnsi="Times New Roman" w:cs="Times New Roman"/>
+        </w:rPr>
+        <w:tab/>
+      </w:r>
+      <w:r>
+        <w:rPr>
+          <w:rFonts w:ascii="Times New Roman" w:hAnsi="Times New Roman" w:cs="Times New Roman"/>
+        </w:rPr>
+        <w:tab/>
+      </w:r>
+      <w:r>
+        <w:rPr>
+          <w:rFonts w:ascii="Times New Roman" w:hAnsi="Times New Roman" w:cs="Times New Roman"/>
+        </w:rPr>
+        <w:tab/>
+      </w:r>
+      <w:proofErr w:type="spellStart"/>
+      <w:r>
+        <w:rPr>
+          <w:rFonts w:ascii="Times New Roman" w:hAnsi="Times New Roman" w:cs="Times New Roman"/>
+        </w:rPr>
+        <w:t>Joaquin</w:t>
+      </w:r>
+      <w:proofErr w:type="spellEnd"/>
+      <w:r>
+        <w:rPr>
+          <w:rFonts w:ascii="Times New Roman" w:hAnsi="Times New Roman" w:cs="Times New Roman"/>
+        </w:rPr>
+        <w:t xml:space="preserve"> Kaleb Chavira </w:t>
+      </w:r>
+      <w:proofErr w:type="spellStart"/>
+      <w:r>
+        <w:rPr>
+          <w:rFonts w:ascii="Times New Roman" w:hAnsi="Times New Roman" w:cs="Times New Roman"/>
+        </w:rPr>
+        <w:t>Gonzalez</w:t>
+      </w:r>
+      <w:proofErr w:type="spellEnd"/>
     </w:p>
     <w:p>
       <w:pPr>
@@ -2381,12 +2433,395 @@
     </w:p>
     <w:p>
       <w:pPr>
-        <w:spacing w:line="480" w:lineRule="auto"/>
-        <w:jc w:val="both"/>
-        <w:rPr>
-          <w:rFonts w:ascii="Times New Roman" w:hAnsi="Times New Roman" w:cs="Times New Roman"/>
-        </w:rPr>
-      </w:pPr>
+        <w:shd w:val="clear" w:color="auto" w:fill="FFFFFF" w:themeFill="background1"/>
+        <w:tabs>
+          <w:tab w:val="left" w:pos="916"/>
+          <w:tab w:val="left" w:pos="1832"/>
+          <w:tab w:val="left" w:pos="2748"/>
+          <w:tab w:val="left" w:pos="3664"/>
+          <w:tab w:val="left" w:pos="4580"/>
+          <w:tab w:val="left" w:pos="5496"/>
+          <w:tab w:val="left" w:pos="6412"/>
+          <w:tab w:val="left" w:pos="7328"/>
+          <w:tab w:val="left" w:pos="8244"/>
+          <w:tab w:val="left" w:pos="9160"/>
+          <w:tab w:val="left" w:pos="10076"/>
+          <w:tab w:val="left" w:pos="10992"/>
+          <w:tab w:val="left" w:pos="11908"/>
+          <w:tab w:val="left" w:pos="12824"/>
+          <w:tab w:val="left" w:pos="13740"/>
+          <w:tab w:val="left" w:pos="14656"/>
+        </w:tabs>
+        <w:spacing w:line="276" w:lineRule="auto"/>
+        <w:jc w:val="both"/>
+        <w:rPr>
+          <w:rFonts w:ascii="Times New Roman" w:hAnsi="Times New Roman" w:cs="Times New Roman"/>
+        </w:rPr>
+      </w:pPr>
+      <w:r>
+        <w:rPr>
+          <w:rFonts w:ascii="Times New Roman" w:hAnsi="Times New Roman" w:cs="Times New Roman"/>
+        </w:rPr>
+        <w:t xml:space="preserve">En la actualidad, existe un sistema llamado </w:t>
+      </w:r>
+      <w:r>
+        <w:rPr>
+          <w:rFonts w:ascii="Times New Roman" w:hAnsi="Times New Roman" w:cs="Times New Roman"/>
+          <w:lang w:val="es-ES"/>
+        </w:rPr>
+        <w:t>Ross ERP (</w:t>
+      </w:r>
+      <w:r>
+        <w:rPr>
+          <w:rFonts w:ascii="Times New Roman" w:hAnsi="Times New Roman" w:cs="Times New Roman"/>
+          <w:shd w:val="clear" w:color="auto" w:fill="FFFFFF"/>
+        </w:rPr>
+        <w:t>software de planificación de recursos empresariales)</w:t>
+      </w:r>
+      <w:r>
+        <w:rPr>
+          <w:rFonts w:ascii="Times New Roman" w:hAnsi="Times New Roman" w:cs="Times New Roman"/>
+          <w:lang w:val="es-ES"/>
+        </w:rPr>
+        <w:t xml:space="preserve"> de </w:t>
+      </w:r>
+      <w:proofErr w:type="spellStart"/>
+      <w:r>
+        <w:rPr>
+          <w:rFonts w:ascii="Times New Roman" w:hAnsi="Times New Roman" w:cs="Times New Roman"/>
+          <w:lang w:val="es-ES"/>
+        </w:rPr>
+        <w:t>Aptean</w:t>
+      </w:r>
+      <w:proofErr w:type="spellEnd"/>
+      <w:r>
+        <w:rPr>
+          <w:rFonts w:ascii="Times New Roman" w:hAnsi="Times New Roman" w:cs="Times New Roman"/>
+          <w:lang w:val="es-ES"/>
+        </w:rPr>
+        <w:t>, el cual es una solución híbrida de planificación de recursos empresariales (ERP), que se adapta a las organizaciones de fabricación de procesos en las industrias siendo</w:t>
+      </w:r>
+      <w:r>
+        <w:rPr>
+          <w:rFonts w:ascii="Times New Roman" w:hAnsi="Times New Roman" w:cs="Times New Roman"/>
+          <w:shd w:val="clear" w:color="auto" w:fill="FFFFFF"/>
+        </w:rPr>
+        <w:t xml:space="preserve"> un software de próxima generación para fabricantes en crecimiento basados ​​en fórmulas y recetas del mercado medio. Sus capacidades especializadas pueden reducir costos, aumentar la eficiencia y brindar cumplimiento de la industria. Este sistema ha sido diseñado con las mejores prácticas comerciales para respaldar sus requisitos y procesos comerciales únicos.</w:t>
+      </w:r>
+    </w:p>
+    <w:p>
+      <w:pPr>
+        <w:shd w:val="clear" w:color="auto" w:fill="F8F9FA"/>
+        <w:tabs>
+          <w:tab w:val="left" w:pos="916"/>
+          <w:tab w:val="left" w:pos="1832"/>
+          <w:tab w:val="left" w:pos="2748"/>
+          <w:tab w:val="left" w:pos="3664"/>
+          <w:tab w:val="left" w:pos="4580"/>
+          <w:tab w:val="left" w:pos="5496"/>
+          <w:tab w:val="left" w:pos="6412"/>
+          <w:tab w:val="left" w:pos="7328"/>
+          <w:tab w:val="left" w:pos="8244"/>
+          <w:tab w:val="left" w:pos="9160"/>
+          <w:tab w:val="left" w:pos="10076"/>
+          <w:tab w:val="left" w:pos="10992"/>
+          <w:tab w:val="left" w:pos="11908"/>
+          <w:tab w:val="left" w:pos="12824"/>
+          <w:tab w:val="left" w:pos="13740"/>
+          <w:tab w:val="left" w:pos="14656"/>
+        </w:tabs>
+        <w:spacing w:line="276" w:lineRule="auto"/>
+        <w:jc w:val="both"/>
+        <w:rPr>
+          <w:rFonts w:ascii="Times New Roman" w:hAnsi="Times New Roman" w:cs="Times New Roman"/>
+          <w:shd w:val="clear" w:color="auto" w:fill="FFFFFF"/>
+        </w:rPr>
+      </w:pPr>
+    </w:p>
+    <w:p>
+      <w:pPr>
+        <w:shd w:val="clear" w:color="auto" w:fill="F8F9FA"/>
+        <w:tabs>
+          <w:tab w:val="left" w:pos="916"/>
+          <w:tab w:val="left" w:pos="1832"/>
+          <w:tab w:val="left" w:pos="2748"/>
+          <w:tab w:val="left" w:pos="3664"/>
+          <w:tab w:val="left" w:pos="4580"/>
+          <w:tab w:val="left" w:pos="5496"/>
+          <w:tab w:val="left" w:pos="6412"/>
+          <w:tab w:val="left" w:pos="7328"/>
+          <w:tab w:val="left" w:pos="8244"/>
+          <w:tab w:val="left" w:pos="9160"/>
+          <w:tab w:val="left" w:pos="10076"/>
+          <w:tab w:val="left" w:pos="10992"/>
+          <w:tab w:val="left" w:pos="11908"/>
+          <w:tab w:val="left" w:pos="12824"/>
+          <w:tab w:val="left" w:pos="13740"/>
+          <w:tab w:val="left" w:pos="14656"/>
+        </w:tabs>
+        <w:spacing w:line="276" w:lineRule="auto"/>
+        <w:jc w:val="both"/>
+        <w:rPr>
+          <w:rFonts w:ascii="Times New Roman" w:hAnsi="Times New Roman" w:cs="Times New Roman"/>
+        </w:rPr>
+      </w:pPr>
+      <w:r>
+        <w:rPr>
+          <w:rFonts w:ascii="Times New Roman" w:hAnsi="Times New Roman" w:cs="Times New Roman"/>
+          <w:shd w:val="clear" w:color="auto" w:fill="FFFFFF"/>
+        </w:rPr>
+        <w:t xml:space="preserve">Ross ERP se encuentra en uso por W Silver Inc. la cual es la compañía madre y empresa corporativa de </w:t>
+      </w:r>
+      <w:r>
+        <w:rPr>
+          <w:rFonts w:ascii="Times New Roman" w:hAnsi="Times New Roman" w:cs="Times New Roman"/>
+        </w:rPr>
+        <w:t>W. SILVER, S. DE R.L. DE C.V. y como se ha mencionado con anterioridad dicho software está diseñado para el control empresarial de industrias que produzcan o procesen alimentos, ya que la mayoría de sus usos es manipulada en cantidades a granel.</w:t>
+      </w:r>
+    </w:p>
+    <w:p>
+      <w:pPr>
+        <w:spacing w:after="114" w:line="276" w:lineRule="auto"/>
+        <w:ind w:left="-15"/>
+        <w:jc w:val="both"/>
+        <w:rPr>
+          <w:rFonts w:ascii="Times New Roman" w:hAnsi="Times New Roman" w:cs="Times New Roman"/>
+          <w:shd w:val="clear" w:color="auto" w:fill="F8F9FA"/>
+        </w:rPr>
+      </w:pPr>
+      <w:r>
+        <w:rPr>
+          <w:rFonts w:ascii="Times New Roman" w:hAnsi="Times New Roman" w:cs="Times New Roman"/>
+        </w:rPr>
+        <w:br/>
+      </w:r>
+      <w:r>
+        <w:rPr>
+          <w:rFonts w:ascii="Times New Roman" w:hAnsi="Times New Roman" w:cs="Times New Roman"/>
+          <w:shd w:val="clear" w:color="auto" w:fill="F8F9FA"/>
+        </w:rPr>
+        <w:t xml:space="preserve">Por otro lado, Oracle Enterprise </w:t>
+      </w:r>
+      <w:proofErr w:type="spellStart"/>
+      <w:r>
+        <w:rPr>
+          <w:rFonts w:ascii="Times New Roman" w:hAnsi="Times New Roman" w:cs="Times New Roman"/>
+          <w:shd w:val="clear" w:color="auto" w:fill="F8F9FA"/>
+        </w:rPr>
+        <w:t>Resource</w:t>
+      </w:r>
+      <w:proofErr w:type="spellEnd"/>
+      <w:r>
+        <w:rPr>
+          <w:rFonts w:ascii="Times New Roman" w:hAnsi="Times New Roman" w:cs="Times New Roman"/>
+          <w:shd w:val="clear" w:color="auto" w:fill="F8F9FA"/>
+        </w:rPr>
+        <w:t xml:space="preserve"> </w:t>
+      </w:r>
+      <w:proofErr w:type="spellStart"/>
+      <w:r>
+        <w:rPr>
+          <w:rFonts w:ascii="Times New Roman" w:hAnsi="Times New Roman" w:cs="Times New Roman"/>
+          <w:shd w:val="clear" w:color="auto" w:fill="F8F9FA"/>
+        </w:rPr>
+        <w:t>Planning</w:t>
+      </w:r>
+      <w:proofErr w:type="spellEnd"/>
+      <w:r>
+        <w:rPr>
+          <w:rFonts w:ascii="Times New Roman" w:hAnsi="Times New Roman" w:cs="Times New Roman"/>
+          <w:shd w:val="clear" w:color="auto" w:fill="F8F9FA"/>
+        </w:rPr>
+        <w:t xml:space="preserve"> Cloud es un paquete de aplicaciones de software basado en la nube, presentado por Oracle </w:t>
+      </w:r>
+      <w:proofErr w:type="spellStart"/>
+      <w:r>
+        <w:rPr>
+          <w:rFonts w:ascii="Times New Roman" w:hAnsi="Times New Roman" w:cs="Times New Roman"/>
+          <w:shd w:val="clear" w:color="auto" w:fill="F8F9FA"/>
+        </w:rPr>
+        <w:t>Corporation</w:t>
+      </w:r>
+      <w:proofErr w:type="spellEnd"/>
+      <w:r>
+        <w:rPr>
+          <w:rFonts w:ascii="Times New Roman" w:hAnsi="Times New Roman" w:cs="Times New Roman"/>
+          <w:shd w:val="clear" w:color="auto" w:fill="F8F9FA"/>
+        </w:rPr>
+        <w:t xml:space="preserve"> en 2012. Este sistema administra las funciones empresariales que incluyen contabilidad, administración financiera, administración de proyectos y adquisiciones.</w:t>
+      </w:r>
+    </w:p>
+    <w:p>
+      <w:pPr>
+        <w:pStyle w:val="HTMLconformatoprevio"/>
+        <w:shd w:val="clear" w:color="auto" w:fill="F8F9FA"/>
+        <w:spacing w:line="276" w:lineRule="auto"/>
+        <w:jc w:val="both"/>
+        <w:rPr>
+          <w:rFonts w:ascii="Times New Roman" w:hAnsi="Times New Roman" w:cs="Times New Roman"/>
+          <w:sz w:val="24"/>
+          <w:szCs w:val="24"/>
+          <w:lang w:val="es-ES"/>
+        </w:rPr>
+      </w:pPr>
+    </w:p>
+    <w:p>
+      <w:pPr>
+        <w:pStyle w:val="HTMLconformatoprevio"/>
+        <w:shd w:val="clear" w:color="auto" w:fill="F8F9FA"/>
+        <w:spacing w:line="276" w:lineRule="auto"/>
+        <w:jc w:val="both"/>
+        <w:rPr>
+          <w:rFonts w:ascii="Times New Roman" w:hAnsi="Times New Roman" w:cs="Times New Roman"/>
+          <w:sz w:val="24"/>
+          <w:szCs w:val="24"/>
+          <w:lang w:val="es-ES"/>
+        </w:rPr>
+      </w:pPr>
+      <w:r>
+        <w:rPr>
+          <w:rFonts w:ascii="Times New Roman" w:hAnsi="Times New Roman" w:cs="Times New Roman"/>
+          <w:sz w:val="24"/>
+          <w:szCs w:val="24"/>
+          <w:lang w:val="es-ES"/>
+        </w:rPr>
+        <w:t>También existe SAP ERP, que es un software de planificación de recursos empresariales desarrollado por la empresa alemana SAP SE. Este sistema incorpora las funciones comerciales clave de una organización.</w:t>
+      </w:r>
+    </w:p>
+    <w:p>
+      <w:pPr>
+        <w:pStyle w:val="HTMLconformatoprevio"/>
+        <w:shd w:val="clear" w:color="auto" w:fill="F8F9FA"/>
+        <w:spacing w:line="276" w:lineRule="auto"/>
+        <w:jc w:val="both"/>
+        <w:rPr>
+          <w:rFonts w:ascii="Times New Roman" w:hAnsi="Times New Roman" w:cs="Times New Roman"/>
+          <w:sz w:val="24"/>
+          <w:szCs w:val="24"/>
+          <w:lang w:val="es-ES"/>
+        </w:rPr>
+      </w:pPr>
+    </w:p>
+    <w:p>
+      <w:pPr>
+        <w:shd w:val="clear" w:color="auto" w:fill="F8F9FA"/>
+        <w:tabs>
+          <w:tab w:val="left" w:pos="916"/>
+          <w:tab w:val="left" w:pos="1832"/>
+          <w:tab w:val="left" w:pos="2748"/>
+          <w:tab w:val="left" w:pos="3664"/>
+          <w:tab w:val="left" w:pos="4580"/>
+          <w:tab w:val="left" w:pos="5496"/>
+          <w:tab w:val="left" w:pos="6412"/>
+          <w:tab w:val="left" w:pos="7328"/>
+          <w:tab w:val="left" w:pos="8244"/>
+          <w:tab w:val="left" w:pos="9160"/>
+          <w:tab w:val="left" w:pos="10076"/>
+          <w:tab w:val="left" w:pos="10992"/>
+          <w:tab w:val="left" w:pos="11908"/>
+          <w:tab w:val="left" w:pos="12824"/>
+          <w:tab w:val="left" w:pos="13740"/>
+          <w:tab w:val="left" w:pos="14656"/>
+        </w:tabs>
+        <w:spacing w:line="276" w:lineRule="auto"/>
+        <w:jc w:val="both"/>
+        <w:rPr>
+          <w:rFonts w:ascii="Times New Roman" w:hAnsi="Times New Roman" w:cs="Times New Roman"/>
+        </w:rPr>
+      </w:pPr>
+      <w:r>
+        <w:rPr>
+          <w:rFonts w:ascii="Times New Roman" w:hAnsi="Times New Roman" w:cs="Times New Roman"/>
+          <w:lang w:val="es-ES"/>
+        </w:rPr>
+        <w:t xml:space="preserve">Tanto Oracle, como SAP son ERP de reconocimiento a nivel mundial, ya que son los más solicitados en el mercado y siendo usado por las empresas más grandes y populares a nivel mundial, en su defecto estos sistemas son altamente costosos. La empresa </w:t>
+      </w:r>
+      <w:r>
+        <w:rPr>
+          <w:rFonts w:ascii="Times New Roman" w:hAnsi="Times New Roman" w:cs="Times New Roman"/>
+        </w:rPr>
+        <w:t>W. SILVER, S. DE R.L. DE C.V. se encuentra en la categoría de empresas pequeñas por lo tanto obtener un sistema de este calibre de impacto mundial es por el momento inalcanzable financieramente hablando, ya que no cuenta con la capacidad de costearlo.</w:t>
+      </w:r>
+    </w:p>
+    <w:p>
+      <w:pPr>
+        <w:shd w:val="clear" w:color="auto" w:fill="F8F9FA"/>
+        <w:tabs>
+          <w:tab w:val="left" w:pos="916"/>
+          <w:tab w:val="left" w:pos="1832"/>
+          <w:tab w:val="left" w:pos="2748"/>
+          <w:tab w:val="left" w:pos="3664"/>
+          <w:tab w:val="left" w:pos="4580"/>
+          <w:tab w:val="left" w:pos="5496"/>
+          <w:tab w:val="left" w:pos="6412"/>
+          <w:tab w:val="left" w:pos="7328"/>
+          <w:tab w:val="left" w:pos="8244"/>
+          <w:tab w:val="left" w:pos="9160"/>
+          <w:tab w:val="left" w:pos="10076"/>
+          <w:tab w:val="left" w:pos="10992"/>
+          <w:tab w:val="left" w:pos="11908"/>
+          <w:tab w:val="left" w:pos="12824"/>
+          <w:tab w:val="left" w:pos="13740"/>
+          <w:tab w:val="left" w:pos="14656"/>
+        </w:tabs>
+        <w:spacing w:line="276" w:lineRule="auto"/>
+        <w:jc w:val="both"/>
+        <w:rPr>
+          <w:rFonts w:ascii="Times New Roman" w:hAnsi="Times New Roman" w:cs="Times New Roman"/>
+        </w:rPr>
+      </w:pPr>
+    </w:p>
+    <w:p>
+      <w:pPr>
+        <w:spacing w:line="276" w:lineRule="auto"/>
+        <w:jc w:val="both"/>
+        <w:rPr>
+          <w:rFonts w:ascii="Times New Roman" w:hAnsi="Times New Roman" w:cs="Times New Roman"/>
+        </w:rPr>
+      </w:pPr>
+      <w:r>
+        <w:rPr>
+          <w:rFonts w:ascii="Times New Roman" w:hAnsi="Times New Roman" w:cs="Times New Roman"/>
+        </w:rPr>
+        <w:t xml:space="preserve">En este documento se propone un módulo de captura de manufactura ERP adaptable para la empresa, el cual será más viable para la adopción dentro de la misma, ya que será desarrollado internamente por el departamento de sistemas y software, el cual tendrá mayor </w:t>
+      </w:r>
+      <w:r>
+        <w:rPr>
+          <w:rFonts w:ascii="Times New Roman" w:hAnsi="Times New Roman" w:cs="Times New Roman"/>
+        </w:rPr>
+        <w:lastRenderedPageBreak/>
+        <w:t>capacidad de entender, desarrollar y satisfacer los requisitos del mismo, este departamento incluirá el costo del sistema dentro de las horas del trabajo del personal encargado y buscará la adaptabilidad de la compañía por lo que los requisitos del sistema y de usuario serán satisfechos los cuales serán tomados como métricas de calidad del software.</w:t>
+      </w:r>
+    </w:p>
+    <w:p>
+      <w:pPr>
+        <w:spacing w:line="276" w:lineRule="auto"/>
+        <w:jc w:val="both"/>
+        <w:rPr>
+          <w:rFonts w:ascii="Times New Roman" w:hAnsi="Times New Roman" w:cs="Times New Roman"/>
+        </w:rPr>
+      </w:pPr>
+    </w:p>
+    <w:p>
+      <w:pPr>
+        <w:pStyle w:val="HTMLconformatoprevio"/>
+        <w:shd w:val="clear" w:color="auto" w:fill="F8F9FA"/>
+        <w:spacing w:line="276" w:lineRule="auto"/>
+        <w:jc w:val="both"/>
+        <w:rPr>
+          <w:rFonts w:ascii="Times New Roman" w:hAnsi="Times New Roman" w:cs="Times New Roman"/>
+          <w:sz w:val="24"/>
+          <w:szCs w:val="24"/>
+        </w:rPr>
+      </w:pPr>
+      <w:r>
+        <w:rPr>
+          <w:rFonts w:ascii="Times New Roman" w:hAnsi="Times New Roman" w:cs="Times New Roman"/>
+          <w:sz w:val="24"/>
+          <w:szCs w:val="24"/>
+        </w:rPr>
+        <w:t>La implementación y desarrollo de este sistema pretenderá la reducción parcial o total de las problemáticas abordadas en este documento, dentro de la empresa, ante la necesidad de software de control y captura de información de los recursos producidos por el área de producción, ya que este será más económico por lo cual será más viable para implementar ante la compra de sistemas de altos precios. Además de que este sistema será desarrollado a las necesidades y requerimientos más específicos de la empresa.</w:t>
+      </w:r>
     </w:p>
     <w:p>
       <w:pPr>
@@ -2405,36 +2840,162 @@
     </w:p>
     <w:p>
       <w:pPr>
-        <w:spacing w:line="480" w:lineRule="auto"/>
-        <w:jc w:val="both"/>
-        <w:rPr>
-          <w:rFonts w:ascii="Times New Roman" w:hAnsi="Times New Roman" w:cs="Times New Roman"/>
-        </w:rPr>
-      </w:pPr>
+        <w:spacing w:line="276" w:lineRule="auto"/>
+        <w:ind w:left="-5"/>
+        <w:jc w:val="both"/>
+        <w:rPr>
+          <w:rFonts w:ascii="Times New Roman" w:hAnsi="Times New Roman" w:cs="Times New Roman"/>
+        </w:rPr>
+      </w:pPr>
+      <w:r>
+        <w:rPr>
+          <w:rFonts w:ascii="Times New Roman" w:hAnsi="Times New Roman" w:cs="Times New Roman"/>
+        </w:rPr>
+        <w:t>La empresa maquiladora de Ciudad Juárez W. Silver, S. de R.L. de C.V se enfrenta con problemáticas en el departamento de producción. Estas se observan en la trazabilidad de sus procesos y sus materiales, debido a la escasez de sistemas computacionales o de software de control.</w:t>
+      </w:r>
+    </w:p>
+    <w:p>
+      <w:pPr>
+        <w:spacing w:line="276" w:lineRule="auto"/>
+        <w:ind w:left="-5"/>
+        <w:jc w:val="both"/>
+        <w:rPr>
+          <w:rFonts w:ascii="Times New Roman" w:hAnsi="Times New Roman" w:cs="Times New Roman"/>
+        </w:rPr>
+      </w:pPr>
+    </w:p>
+    <w:p>
+      <w:pPr>
+        <w:spacing w:line="276" w:lineRule="auto"/>
+        <w:ind w:left="-5"/>
+        <w:jc w:val="both"/>
+        <w:rPr>
+          <w:rFonts w:ascii="Times New Roman" w:hAnsi="Times New Roman" w:cs="Times New Roman"/>
+        </w:rPr>
+      </w:pPr>
+      <w:r>
+        <w:rPr>
+          <w:rFonts w:ascii="Times New Roman" w:hAnsi="Times New Roman" w:cs="Times New Roman"/>
+        </w:rPr>
+        <w:t>Más precisamente, la empresa se encuentra en posibles riesgos de múltiples pérdidas en el control de sus conteos de material en proceso de producción, junto con la falta de herramientas digitales para el control, conteo y seguimiento de todas las etapas del producto.</w:t>
+      </w:r>
+    </w:p>
+    <w:p>
+      <w:pPr>
+        <w:spacing w:line="276" w:lineRule="auto"/>
+        <w:ind w:left="-5"/>
+        <w:jc w:val="both"/>
+        <w:rPr>
+          <w:rFonts w:ascii="Times New Roman" w:hAnsi="Times New Roman" w:cs="Times New Roman"/>
+        </w:rPr>
+      </w:pPr>
+    </w:p>
+    <w:p>
+      <w:pPr>
+        <w:spacing w:line="276" w:lineRule="auto"/>
+        <w:ind w:left="-5"/>
+        <w:jc w:val="both"/>
+        <w:rPr>
+          <w:rFonts w:ascii="Times New Roman" w:hAnsi="Times New Roman" w:cs="Times New Roman"/>
+        </w:rPr>
+      </w:pPr>
+      <w:r>
+        <w:rPr>
+          <w:rFonts w:ascii="Times New Roman" w:hAnsi="Times New Roman" w:cs="Times New Roman"/>
+        </w:rPr>
+        <w:t xml:space="preserve">A estas problemáticas se le suma la existencia de cuellos de botella en los tiempos de captura de la producción y en el registro de Jobs, en las bases de datos, al final de cada jornada, día, semana o mes correspondiente. </w:t>
+      </w:r>
+    </w:p>
+    <w:p>
+      <w:pPr>
+        <w:spacing w:after="198" w:line="276" w:lineRule="auto"/>
+        <w:ind w:left="-5"/>
+        <w:jc w:val="both"/>
+        <w:rPr>
+          <w:rFonts w:ascii="Times New Roman" w:hAnsi="Times New Roman" w:cs="Times New Roman"/>
+        </w:rPr>
+      </w:pPr>
+      <w:r>
+        <w:rPr>
+          <w:rFonts w:ascii="Times New Roman" w:hAnsi="Times New Roman" w:cs="Times New Roman"/>
+        </w:rPr>
+        <w:t xml:space="preserve">La escasez de un sistema que le dé seguimiento al proceso de manufactura desde la materia prima hasta el producto terminado, añadido a la falta de números exactos de los mismos, provoca que la producción baje al no conocer el </w:t>
+      </w:r>
+      <w:proofErr w:type="gramStart"/>
+      <w:r>
+        <w:rPr>
+          <w:rFonts w:ascii="Times New Roman" w:hAnsi="Times New Roman" w:cs="Times New Roman"/>
+        </w:rPr>
+        <w:t>status</w:t>
+      </w:r>
+      <w:proofErr w:type="gramEnd"/>
+      <w:r>
+        <w:rPr>
+          <w:rFonts w:ascii="Times New Roman" w:hAnsi="Times New Roman" w:cs="Times New Roman"/>
+        </w:rPr>
+        <w:t xml:space="preserve"> del producto.</w:t>
+      </w:r>
     </w:p>
     <w:p>
       <w:pPr>
         <w:pStyle w:val="Ttulo2"/>
-        <w:jc w:val="both"/>
-        <w:rPr>
-          <w:rFonts w:ascii="Times New Roman" w:hAnsi="Times New Roman" w:cs="Times New Roman"/>
-        </w:rPr>
-      </w:pPr>
-      <w:r>
-        <w:rPr>
-          <w:rFonts w:ascii="Times New Roman" w:hAnsi="Times New Roman" w:cs="Times New Roman"/>
+        <w:tabs>
+          <w:tab w:val="left" w:pos="2580"/>
+        </w:tabs>
+        <w:jc w:val="both"/>
+        <w:rPr>
+          <w:rFonts w:ascii="Times New Roman" w:hAnsi="Times New Roman" w:cs="Times New Roman"/>
+          <w:szCs w:val="24"/>
+        </w:rPr>
+      </w:pPr>
+      <w:r>
+        <w:rPr>
+          <w:rFonts w:ascii="Times New Roman" w:hAnsi="Times New Roman" w:cs="Times New Roman"/>
+          <w:szCs w:val="24"/>
         </w:rPr>
         <w:t>1.3 Objetivo</w:t>
       </w:r>
       <w:r>
         <w:rPr>
           <w:rFonts w:ascii="Times New Roman" w:hAnsi="Times New Roman" w:cs="Times New Roman"/>
+          <w:szCs w:val="24"/>
         </w:rPr>
         <w:t xml:space="preserve"> General</w:t>
       </w:r>
-    </w:p>
-    <w:p>
-      <w:pPr>
+      <w:r>
+        <w:rPr>
+          <w:rFonts w:ascii="Times New Roman" w:hAnsi="Times New Roman" w:cs="Times New Roman"/>
+          <w:szCs w:val="24"/>
+        </w:rPr>
+        <w:tab/>
+      </w:r>
+    </w:p>
+    <w:p>
+      <w:pPr>
+        <w:spacing w:line="276" w:lineRule="auto"/>
+        <w:jc w:val="both"/>
+        <w:rPr>
+          <w:rFonts w:ascii="Times New Roman" w:hAnsi="Times New Roman" w:cs="Times New Roman"/>
+        </w:rPr>
+      </w:pPr>
+      <w:r>
+        <w:rPr>
+          <w:rFonts w:ascii="Times New Roman" w:hAnsi="Times New Roman" w:cs="Times New Roman"/>
+        </w:rPr>
+        <w:t>Desarrollar un módulo de ERP para la captura en tiempo real de la producción de Bases para Camas Ajustables y Bases metálicas en el departamento de manufactura y producción de la empresa W. Silver, S. de R.L. de C.V.</w:t>
+      </w:r>
+    </w:p>
+    <w:p>
+      <w:pPr>
+        <w:jc w:val="both"/>
+        <w:rPr>
+          <w:rFonts w:ascii="Times New Roman" w:hAnsi="Times New Roman" w:cs="Times New Roman"/>
+        </w:rPr>
+      </w:pPr>
+    </w:p>
+    <w:p>
+      <w:pPr>
+        <w:jc w:val="both"/>
         <w:rPr>
           <w:rFonts w:ascii="Times New Roman" w:hAnsi="Times New Roman" w:cs="Times New Roman"/>
           <w:b/>
@@ -2452,21 +3013,112 @@
     </w:p>
     <w:p>
       <w:pPr>
+        <w:spacing w:line="276" w:lineRule="auto"/>
+        <w:jc w:val="both"/>
+        <w:rPr>
+          <w:rFonts w:ascii="Times New Roman" w:hAnsi="Times New Roman" w:cs="Times New Roman"/>
+        </w:rPr>
+      </w:pPr>
+      <w:r>
+        <w:rPr>
+          <w:rFonts w:ascii="Times New Roman" w:hAnsi="Times New Roman" w:cs="Times New Roman"/>
+        </w:rPr>
+        <w:t>Reducir los tiempos extraordinarios laborales en el área de manufactura acortando procesos de captura diaria del producto terminado o en proceso.</w:t>
+      </w:r>
+    </w:p>
+    <w:p>
+      <w:pPr>
+        <w:spacing w:line="276" w:lineRule="auto"/>
+        <w:jc w:val="both"/>
+        <w:rPr>
+          <w:rFonts w:ascii="Times New Roman" w:hAnsi="Times New Roman" w:cs="Times New Roman"/>
+        </w:rPr>
+      </w:pPr>
+    </w:p>
+    <w:p>
+      <w:pPr>
+        <w:spacing w:line="276" w:lineRule="auto"/>
+        <w:jc w:val="both"/>
+        <w:rPr>
+          <w:rFonts w:ascii="Times New Roman" w:hAnsi="Times New Roman" w:cs="Times New Roman"/>
+        </w:rPr>
+      </w:pPr>
+      <w:r>
+        <w:rPr>
+          <w:rFonts w:ascii="Times New Roman" w:hAnsi="Times New Roman" w:cs="Times New Roman"/>
+        </w:rPr>
+        <w:lastRenderedPageBreak/>
+        <w:t>Eliminar los datos duplicados y operaciones innecesarias para reducir el trabajo extraordinario del departamento de manufactura.</w:t>
+      </w:r>
+    </w:p>
+    <w:p>
+      <w:pPr>
+        <w:spacing w:line="276" w:lineRule="auto"/>
+        <w:jc w:val="both"/>
+        <w:rPr>
+          <w:rFonts w:ascii="Times New Roman" w:hAnsi="Times New Roman" w:cs="Times New Roman"/>
+        </w:rPr>
+      </w:pPr>
+    </w:p>
+    <w:p>
+      <w:pPr>
+        <w:spacing w:line="276" w:lineRule="auto"/>
+        <w:jc w:val="both"/>
+        <w:rPr>
+          <w:rFonts w:ascii="Times New Roman" w:hAnsi="Times New Roman" w:cs="Times New Roman"/>
+        </w:rPr>
+      </w:pPr>
+      <w:r>
+        <w:rPr>
+          <w:rFonts w:ascii="Times New Roman" w:hAnsi="Times New Roman" w:cs="Times New Roman"/>
+        </w:rPr>
+        <w:t>Reducir el trabajo de rastreo o conteo manual de todo el producto terminado y todos sus componentes.</w:t>
+      </w:r>
+    </w:p>
+    <w:p>
+      <w:pPr>
+        <w:spacing w:line="276" w:lineRule="auto"/>
+        <w:jc w:val="both"/>
+        <w:rPr>
+          <w:rFonts w:ascii="Times New Roman" w:hAnsi="Times New Roman" w:cs="Times New Roman"/>
+        </w:rPr>
+      </w:pPr>
+    </w:p>
+    <w:p>
+      <w:pPr>
+        <w:spacing w:after="315" w:line="276" w:lineRule="auto"/>
+        <w:jc w:val="both"/>
+        <w:rPr>
+          <w:rFonts w:ascii="Times New Roman" w:hAnsi="Times New Roman" w:cs="Times New Roman"/>
+        </w:rPr>
+      </w:pPr>
+      <w:r>
+        <w:rPr>
+          <w:rFonts w:ascii="Times New Roman" w:hAnsi="Times New Roman" w:cs="Times New Roman"/>
+        </w:rPr>
+        <w:t>Visualizar la información capturada por el departamento de manufactura en distintas áreas o departamentos de la empresa.</w:t>
+      </w:r>
+    </w:p>
+    <w:p>
+      <w:pPr>
         <w:pStyle w:val="Ttulo2"/>
         <w:jc w:val="both"/>
         <w:rPr>
           <w:rFonts w:ascii="Times New Roman" w:hAnsi="Times New Roman" w:cs="Times New Roman"/>
-        </w:rPr>
-      </w:pPr>
-      <w:r>
-        <w:rPr>
-          <w:rFonts w:ascii="Times New Roman" w:hAnsi="Times New Roman" w:cs="Times New Roman"/>
+          <w:szCs w:val="24"/>
+        </w:rPr>
+      </w:pPr>
+      <w:r>
+        <w:rPr>
+          <w:rFonts w:ascii="Times New Roman" w:hAnsi="Times New Roman" w:cs="Times New Roman"/>
+          <w:szCs w:val="24"/>
         </w:rPr>
         <w:t xml:space="preserve">1.4 Pregunta </w:t>
       </w:r>
       <w:r>
         <w:rPr>
           <w:rFonts w:ascii="Times New Roman" w:hAnsi="Times New Roman" w:cs="Times New Roman"/>
+          <w:szCs w:val="24"/>
           <w:highlight w:val="yellow"/>
         </w:rPr>
         <w:t>(s)</w:t>
@@ -2474,12 +3126,14 @@
       <w:r>
         <w:rPr>
           <w:rFonts w:ascii="Times New Roman" w:hAnsi="Times New Roman" w:cs="Times New Roman"/>
+          <w:szCs w:val="24"/>
         </w:rPr>
         <w:t xml:space="preserve"> de Investigación </w:t>
       </w:r>
       <w:r>
         <w:rPr>
           <w:rFonts w:ascii="Times New Roman" w:hAnsi="Times New Roman" w:cs="Times New Roman"/>
+          <w:szCs w:val="24"/>
           <w:highlight w:val="yellow"/>
         </w:rPr>
         <w:t>y/o</w:t>
@@ -2487,12 +3141,14 @@
       <w:r>
         <w:rPr>
           <w:rFonts w:ascii="Times New Roman" w:hAnsi="Times New Roman" w:cs="Times New Roman"/>
+          <w:szCs w:val="24"/>
         </w:rPr>
         <w:t xml:space="preserve"> Hipótesis </w:t>
       </w:r>
       <w:r>
         <w:rPr>
           <w:rFonts w:ascii="Times New Roman" w:hAnsi="Times New Roman" w:cs="Times New Roman"/>
+          <w:szCs w:val="24"/>
           <w:highlight w:val="yellow"/>
         </w:rPr>
         <w:t>(</w:t>
@@ -2500,6 +3156,7 @@
       <w:r>
         <w:rPr>
           <w:rFonts w:ascii="Times New Roman" w:hAnsi="Times New Roman" w:cs="Times New Roman"/>
+          <w:szCs w:val="24"/>
           <w:highlight w:val="yellow"/>
         </w:rPr>
         <w:t>opcional y depende del tipo de proyecto</w:t>
@@ -2507,6 +3164,7 @@
       <w:r>
         <w:rPr>
           <w:rFonts w:ascii="Times New Roman" w:hAnsi="Times New Roman" w:cs="Times New Roman"/>
+          <w:szCs w:val="24"/>
           <w:highlight w:val="yellow"/>
         </w:rPr>
         <w:t>)</w:t>
@@ -2514,21 +3172,212 @@
     </w:p>
     <w:p>
       <w:pPr>
+        <w:spacing w:line="276" w:lineRule="auto"/>
+        <w:jc w:val="both"/>
+        <w:rPr>
+          <w:rFonts w:ascii="Times New Roman" w:hAnsi="Times New Roman" w:cs="Times New Roman"/>
+        </w:rPr>
+      </w:pPr>
+      <w:r>
+        <w:rPr>
+          <w:rFonts w:ascii="Times New Roman" w:hAnsi="Times New Roman" w:cs="Times New Roman"/>
+        </w:rPr>
+        <w:t xml:space="preserve">¿Cómo desarrollar un ERP adaptado a las necesidades de la empresa? </w:t>
+      </w:r>
+    </w:p>
+    <w:p>
+      <w:pPr>
+        <w:spacing w:line="276" w:lineRule="auto"/>
+        <w:jc w:val="both"/>
+        <w:rPr>
+          <w:rFonts w:ascii="Times New Roman" w:hAnsi="Times New Roman" w:cs="Times New Roman"/>
+        </w:rPr>
+      </w:pPr>
+    </w:p>
+    <w:p>
+      <w:pPr>
+        <w:spacing w:line="276" w:lineRule="auto"/>
+        <w:jc w:val="both"/>
+        <w:rPr>
+          <w:rFonts w:ascii="Times New Roman" w:hAnsi="Times New Roman" w:cs="Times New Roman"/>
+        </w:rPr>
+      </w:pPr>
+      <w:r>
+        <w:rPr>
+          <w:rFonts w:ascii="Times New Roman" w:hAnsi="Times New Roman" w:cs="Times New Roman"/>
+        </w:rPr>
+        <w:t xml:space="preserve">¿Un ERP adaptado a la empresa puede reducir los tiempos extraordinarios laborales? </w:t>
+      </w:r>
+    </w:p>
+    <w:p>
+      <w:pPr>
+        <w:spacing w:line="276" w:lineRule="auto"/>
+        <w:jc w:val="both"/>
+        <w:rPr>
+          <w:rFonts w:ascii="Times New Roman" w:hAnsi="Times New Roman" w:cs="Times New Roman"/>
+        </w:rPr>
+      </w:pPr>
+    </w:p>
+    <w:p>
+      <w:pPr>
+        <w:spacing w:line="276" w:lineRule="auto"/>
+        <w:jc w:val="both"/>
+        <w:rPr>
+          <w:rFonts w:ascii="Times New Roman" w:hAnsi="Times New Roman" w:cs="Times New Roman"/>
+        </w:rPr>
+      </w:pPr>
+      <w:r>
+        <w:rPr>
+          <w:rFonts w:ascii="Times New Roman" w:hAnsi="Times New Roman" w:cs="Times New Roman"/>
+        </w:rPr>
+        <w:t>¿Qué cambios se observan en los procesos del departamento de manufactura de la empresa?</w:t>
+      </w:r>
+    </w:p>
+    <w:p>
+      <w:pPr>
+        <w:jc w:val="both"/>
+        <w:rPr>
+          <w:rFonts w:ascii="Times New Roman" w:hAnsi="Times New Roman" w:cs="Times New Roman"/>
+        </w:rPr>
+      </w:pPr>
+    </w:p>
+    <w:p>
+      <w:pPr>
         <w:pStyle w:val="Ttulo2"/>
         <w:jc w:val="both"/>
         <w:rPr>
           <w:rFonts w:ascii="Times New Roman" w:hAnsi="Times New Roman" w:cs="Times New Roman"/>
-        </w:rPr>
-      </w:pPr>
-      <w:r>
-        <w:rPr>
-          <w:rFonts w:ascii="Times New Roman" w:hAnsi="Times New Roman" w:cs="Times New Roman"/>
+          <w:szCs w:val="24"/>
+        </w:rPr>
+      </w:pPr>
+      <w:r>
+        <w:rPr>
+          <w:rFonts w:ascii="Times New Roman" w:hAnsi="Times New Roman" w:cs="Times New Roman"/>
+          <w:szCs w:val="24"/>
         </w:rPr>
         <w:t>1.5 Justificación</w:t>
       </w:r>
     </w:p>
     <w:p>
       <w:pPr>
+        <w:spacing w:line="276" w:lineRule="auto"/>
+        <w:ind w:left="-5"/>
+        <w:jc w:val="both"/>
+        <w:rPr>
+          <w:rFonts w:ascii="Times New Roman" w:hAnsi="Times New Roman" w:cs="Times New Roman"/>
+        </w:rPr>
+      </w:pPr>
+      <w:r>
+        <w:rPr>
+          <w:rFonts w:ascii="Times New Roman" w:hAnsi="Times New Roman" w:cs="Times New Roman"/>
+        </w:rPr>
+        <w:t xml:space="preserve">Este proyecto se realizará según las necesidades de la empresa por los beneficios que este brindará. Dichos beneficios son primordialmente con relevancia económica y tecnológica para la empresa. </w:t>
+      </w:r>
+    </w:p>
+    <w:p>
+      <w:pPr>
+        <w:spacing w:line="276" w:lineRule="auto"/>
+        <w:jc w:val="both"/>
+        <w:rPr>
+          <w:rFonts w:ascii="Times New Roman" w:hAnsi="Times New Roman" w:cs="Times New Roman"/>
+        </w:rPr>
+      </w:pPr>
+      <w:r>
+        <w:rPr>
+          <w:rFonts w:ascii="Times New Roman" w:hAnsi="Times New Roman" w:cs="Times New Roman"/>
+        </w:rPr>
+        <w:t xml:space="preserve"> </w:t>
+      </w:r>
+    </w:p>
+    <w:p>
+      <w:pPr>
+        <w:spacing w:line="276" w:lineRule="auto"/>
+        <w:ind w:left="-5"/>
+        <w:jc w:val="both"/>
+        <w:rPr>
+          <w:rFonts w:ascii="Times New Roman" w:hAnsi="Times New Roman" w:cs="Times New Roman"/>
+        </w:rPr>
+      </w:pPr>
+      <w:r>
+        <w:rPr>
+          <w:rFonts w:ascii="Times New Roman" w:hAnsi="Times New Roman" w:cs="Times New Roman"/>
+        </w:rPr>
+        <w:t xml:space="preserve">En el caso del beneficio con relevancia económica se reflejará en el costo, ya que, al no tener estos módulos en tiempo real, ocasiona que el personal de captura trabaje en horas extraordinarias para poder capturar la información del producto ya realizado. Por lo que se realizarán módulos automatizados y personalizados, en tiempo real, a las necesidades de la empresa para evitar este tipo de problemas. </w:t>
+      </w:r>
+    </w:p>
+    <w:p>
+      <w:pPr>
+        <w:spacing w:line="276" w:lineRule="auto"/>
+        <w:jc w:val="both"/>
+        <w:rPr>
+          <w:rFonts w:ascii="Times New Roman" w:hAnsi="Times New Roman" w:cs="Times New Roman"/>
+        </w:rPr>
+      </w:pPr>
+      <w:r>
+        <w:rPr>
+          <w:rFonts w:ascii="Times New Roman" w:hAnsi="Times New Roman" w:cs="Times New Roman"/>
+        </w:rPr>
+        <w:t xml:space="preserve"> </w:t>
+      </w:r>
+    </w:p>
+    <w:p>
+      <w:pPr>
+        <w:spacing w:line="276" w:lineRule="auto"/>
+        <w:ind w:left="-5"/>
+        <w:jc w:val="both"/>
+        <w:rPr>
+          <w:rFonts w:ascii="Times New Roman" w:hAnsi="Times New Roman" w:cs="Times New Roman"/>
+        </w:rPr>
+      </w:pPr>
+      <w:r>
+        <w:rPr>
+          <w:rFonts w:ascii="Times New Roman" w:hAnsi="Times New Roman" w:cs="Times New Roman"/>
+        </w:rPr>
+        <w:t xml:space="preserve">Por otro lado, la relevancia tecnológica ha avanzado en los últimos años, junto con el incremento de los procesos de producción, bienes y servicios, ante la incapacidad humana de contener toda esta información mentalmente en conjunto con la especificación de reducción de tiempos, y ayudando a obtener y reportar la información del departamento de manufactura. </w:t>
+      </w:r>
+    </w:p>
+    <w:p>
+      <w:pPr>
+        <w:spacing w:line="276" w:lineRule="auto"/>
+        <w:jc w:val="both"/>
+        <w:rPr>
+          <w:rFonts w:ascii="Times New Roman" w:hAnsi="Times New Roman" w:cs="Times New Roman"/>
+        </w:rPr>
+      </w:pPr>
+      <w:r>
+        <w:rPr>
+          <w:rFonts w:ascii="Times New Roman" w:hAnsi="Times New Roman" w:cs="Times New Roman"/>
+        </w:rPr>
+        <w:t xml:space="preserve"> </w:t>
+      </w:r>
+    </w:p>
+    <w:p>
+      <w:pPr>
+        <w:spacing w:line="276" w:lineRule="auto"/>
+        <w:ind w:left="-5"/>
+        <w:jc w:val="both"/>
+        <w:rPr>
+          <w:rFonts w:ascii="Times New Roman" w:hAnsi="Times New Roman" w:cs="Times New Roman"/>
+        </w:rPr>
+      </w:pPr>
+      <w:r>
+        <w:rPr>
+          <w:rFonts w:ascii="Times New Roman" w:hAnsi="Times New Roman" w:cs="Times New Roman"/>
+        </w:rPr>
+        <w:t xml:space="preserve">El desarrollo de este proyecto aporta a la solución de los problemas prácticos para trazar el producto y administrar tiempos en la organización de procesos, aplicando este sistema de apoyo a los departamentos que lo requieran dentro de la empresa W. Silver, S. de R.L. de C.V. </w:t>
+      </w:r>
+    </w:p>
+    <w:p>
+      <w:pPr>
+        <w:jc w:val="both"/>
+        <w:rPr>
+          <w:rFonts w:ascii="Times New Roman" w:hAnsi="Times New Roman" w:cs="Times New Roman"/>
+        </w:rPr>
+      </w:pPr>
+    </w:p>
+    <w:p>
+      <w:pPr>
+        <w:jc w:val="both"/>
         <w:rPr>
           <w:rFonts w:ascii="Times New Roman" w:hAnsi="Times New Roman" w:cs="Times New Roman"/>
           <w:b/>
@@ -2544,9 +3393,233 @@
         <w:t>1.5.1 Alcances y limitaciones</w:t>
       </w:r>
     </w:p>
-    <w:p/>
-    <w:p/>
-    <w:p/>
+    <w:p>
+      <w:pPr>
+        <w:pStyle w:val="Ttulo2"/>
+        <w:spacing w:line="276" w:lineRule="auto"/>
+        <w:jc w:val="both"/>
+        <w:rPr>
+          <w:rFonts w:ascii="Times New Roman" w:hAnsi="Times New Roman" w:cs="Times New Roman"/>
+          <w:szCs w:val="24"/>
+        </w:rPr>
+      </w:pPr>
+      <w:r>
+        <w:rPr>
+          <w:rFonts w:ascii="Times New Roman" w:hAnsi="Times New Roman" w:cs="Times New Roman"/>
+          <w:szCs w:val="24"/>
+        </w:rPr>
+        <w:t>Delimitaciones</w:t>
+      </w:r>
+    </w:p>
+    <w:p>
+      <w:pPr>
+        <w:spacing w:after="114" w:line="276" w:lineRule="auto"/>
+        <w:jc w:val="both"/>
+        <w:rPr>
+          <w:rFonts w:ascii="Times New Roman" w:hAnsi="Times New Roman" w:cs="Times New Roman"/>
+        </w:rPr>
+      </w:pPr>
+      <w:r>
+        <w:rPr>
+          <w:rFonts w:ascii="Times New Roman" w:hAnsi="Times New Roman" w:cs="Times New Roman"/>
+        </w:rPr>
+        <w:t>El sistema estará disponible solo en las computadoras que se encuentren conectadas al servidor que provee este sistema.</w:t>
+      </w:r>
+    </w:p>
+    <w:p>
+      <w:pPr>
+        <w:spacing w:after="114" w:line="276" w:lineRule="auto"/>
+        <w:jc w:val="both"/>
+        <w:rPr>
+          <w:rFonts w:ascii="Times New Roman" w:hAnsi="Times New Roman" w:cs="Times New Roman"/>
+        </w:rPr>
+      </w:pPr>
+      <w:r>
+        <w:rPr>
+          <w:rFonts w:ascii="Times New Roman" w:hAnsi="Times New Roman" w:cs="Times New Roman"/>
+        </w:rPr>
+        <w:t>Solo los usuarios que se encuentren conectados al servidor pueden utilizar el sistema, teniendo en cuenta que este debe tener autorización previa del administrador del dominio habiéndole otorgado las credenciales necesarias y los permisos establecidos.</w:t>
+      </w:r>
+    </w:p>
+    <w:p>
+      <w:pPr>
+        <w:spacing w:line="276" w:lineRule="auto"/>
+        <w:jc w:val="both"/>
+        <w:rPr>
+          <w:rFonts w:ascii="Times New Roman" w:hAnsi="Times New Roman" w:cs="Times New Roman"/>
+        </w:rPr>
+      </w:pPr>
+      <w:r>
+        <w:rPr>
+          <w:rFonts w:ascii="Times New Roman" w:hAnsi="Times New Roman" w:cs="Times New Roman"/>
+        </w:rPr>
+        <w:t>El sistema mostrará reportes en formato de tablas en extensiones PDF o Excel.</w:t>
+      </w:r>
+    </w:p>
+    <w:p>
+      <w:pPr>
+        <w:spacing w:line="276" w:lineRule="auto"/>
+        <w:jc w:val="both"/>
+        <w:rPr>
+          <w:rFonts w:ascii="Times New Roman" w:hAnsi="Times New Roman" w:cs="Times New Roman"/>
+        </w:rPr>
+      </w:pPr>
+    </w:p>
+    <w:p>
+      <w:pPr>
+        <w:spacing w:after="114" w:line="276" w:lineRule="auto"/>
+        <w:jc w:val="both"/>
+        <w:rPr>
+          <w:rFonts w:ascii="Times New Roman" w:hAnsi="Times New Roman" w:cs="Times New Roman"/>
+        </w:rPr>
+      </w:pPr>
+      <w:r>
+        <w:rPr>
+          <w:rFonts w:ascii="Times New Roman" w:hAnsi="Times New Roman" w:cs="Times New Roman"/>
+        </w:rPr>
+        <w:t>Este sistema se llenará de la información de lo producido solo por el departamento de producción, los demás departamentos que requieran de la visualización de reportes de lo manufacturado podrán acceder al sistema y obtener reportes de la información que requieran.</w:t>
+      </w:r>
+    </w:p>
+    <w:p>
+      <w:pPr>
+        <w:spacing w:after="114" w:line="276" w:lineRule="auto"/>
+        <w:jc w:val="both"/>
+        <w:rPr>
+          <w:rFonts w:ascii="Times New Roman" w:hAnsi="Times New Roman" w:cs="Times New Roman"/>
+        </w:rPr>
+      </w:pPr>
+    </w:p>
+    <w:p>
+      <w:pPr>
+        <w:pStyle w:val="Ttulo2"/>
+        <w:spacing w:line="276" w:lineRule="auto"/>
+        <w:jc w:val="both"/>
+        <w:rPr>
+          <w:rFonts w:ascii="Times New Roman" w:hAnsi="Times New Roman" w:cs="Times New Roman"/>
+          <w:szCs w:val="24"/>
+        </w:rPr>
+      </w:pPr>
+      <w:bookmarkStart w:id="1" w:name="_Toc55496025"/>
+      <w:r>
+        <w:rPr>
+          <w:rFonts w:ascii="Times New Roman" w:hAnsi="Times New Roman" w:cs="Times New Roman"/>
+          <w:szCs w:val="24"/>
+        </w:rPr>
+        <w:t>Limitaciones</w:t>
+      </w:r>
+      <w:bookmarkEnd w:id="1"/>
+    </w:p>
+    <w:p>
+      <w:pPr>
+        <w:spacing w:after="114" w:line="276" w:lineRule="auto"/>
+        <w:jc w:val="both"/>
+        <w:rPr>
+          <w:rFonts w:ascii="Times New Roman" w:hAnsi="Times New Roman" w:cs="Times New Roman"/>
+        </w:rPr>
+      </w:pPr>
+      <w:r>
+        <w:rPr>
+          <w:rFonts w:ascii="Times New Roman" w:hAnsi="Times New Roman" w:cs="Times New Roman"/>
+        </w:rPr>
+        <w:t xml:space="preserve">El sistema estará montado en el servidor, no obstante, los ejecutables del sistema se encontrarán ubicados en carpetas ocultas a través de New Tecnología File </w:t>
+      </w:r>
+      <w:proofErr w:type="spellStart"/>
+      <w:r>
+        <w:rPr>
+          <w:rFonts w:ascii="Times New Roman" w:hAnsi="Times New Roman" w:cs="Times New Roman"/>
+        </w:rPr>
+        <w:t>System</w:t>
+      </w:r>
+      <w:proofErr w:type="spellEnd"/>
+      <w:r>
+        <w:rPr>
+          <w:rFonts w:ascii="Times New Roman" w:hAnsi="Times New Roman" w:cs="Times New Roman"/>
+        </w:rPr>
+        <w:t xml:space="preserve"> (NTFS), la cual está compartida en la intranet de la empresa.</w:t>
+      </w:r>
+    </w:p>
+    <w:p>
+      <w:pPr>
+        <w:spacing w:after="114" w:line="276" w:lineRule="auto"/>
+        <w:jc w:val="both"/>
+        <w:rPr>
+          <w:rFonts w:ascii="Times New Roman" w:hAnsi="Times New Roman" w:cs="Times New Roman"/>
+        </w:rPr>
+      </w:pPr>
+      <w:r>
+        <w:rPr>
+          <w:rFonts w:ascii="Times New Roman" w:hAnsi="Times New Roman" w:cs="Times New Roman"/>
+        </w:rPr>
+        <w:t xml:space="preserve">El sistema solo está limitado al uso compartido de la intranet de la empresa, no se puede dar uso a este sistema si no encuentra el dispositivo a la red local, en caso de que un usuario este fuera de la empresa solo tendrá acceso si y solo si cuenta con el </w:t>
+      </w:r>
+      <w:r>
+        <w:rPr>
+          <w:rFonts w:ascii="Times New Roman" w:hAnsi="Times New Roman" w:cs="Times New Roman"/>
+          <w:shd w:val="clear" w:color="auto" w:fill="FFFFFF"/>
+        </w:rPr>
+        <w:t xml:space="preserve">Virtual </w:t>
+      </w:r>
+      <w:proofErr w:type="spellStart"/>
+      <w:r>
+        <w:rPr>
+          <w:rFonts w:ascii="Times New Roman" w:hAnsi="Times New Roman" w:cs="Times New Roman"/>
+          <w:shd w:val="clear" w:color="auto" w:fill="FFFFFF"/>
+        </w:rPr>
+        <w:t>Private</w:t>
+      </w:r>
+      <w:proofErr w:type="spellEnd"/>
+      <w:r>
+        <w:rPr>
+          <w:rFonts w:ascii="Times New Roman" w:hAnsi="Times New Roman" w:cs="Times New Roman"/>
+          <w:shd w:val="clear" w:color="auto" w:fill="FFFFFF"/>
+        </w:rPr>
+        <w:t xml:space="preserve"> Network (VPN) otorgado por el departamento de sistemas de la empresa.</w:t>
+      </w:r>
+    </w:p>
+    <w:p>
+      <w:pPr>
+        <w:jc w:val="both"/>
+        <w:rPr>
+          <w:rFonts w:ascii="Times New Roman" w:hAnsi="Times New Roman" w:cs="Times New Roman"/>
+        </w:rPr>
+      </w:pPr>
+      <w:r>
+        <w:rPr>
+          <w:rFonts w:ascii="Times New Roman" w:hAnsi="Times New Roman" w:cs="Times New Roman"/>
+        </w:rPr>
+        <w:t xml:space="preserve">Este sistema no estará conectado a Internet, sin embargo, contará con </w:t>
+      </w:r>
+      <w:proofErr w:type="spellStart"/>
+      <w:r>
+        <w:rPr>
+          <w:rFonts w:ascii="Times New Roman" w:hAnsi="Times New Roman" w:cs="Times New Roman"/>
+        </w:rPr>
+        <w:t>submodulos</w:t>
+      </w:r>
+      <w:proofErr w:type="spellEnd"/>
+      <w:r>
+        <w:rPr>
+          <w:rFonts w:ascii="Times New Roman" w:hAnsi="Times New Roman" w:cs="Times New Roman"/>
+        </w:rPr>
+        <w:t xml:space="preserve"> de reportes los cuales son enviados a través de correo electrónicos de la empresa con la accesibilidad de tener la lista de cada uno de los contactos del dominio de la empresa.</w:t>
+      </w:r>
+    </w:p>
+    <w:p>
+      <w:pPr>
+        <w:jc w:val="both"/>
+        <w:rPr>
+          <w:rFonts w:ascii="Times New Roman" w:hAnsi="Times New Roman" w:cs="Times New Roman"/>
+        </w:rPr>
+      </w:pPr>
+    </w:p>
+    <w:p>
+      <w:pPr>
+        <w:jc w:val="both"/>
+        <w:rPr>
+          <w:rFonts w:ascii="Times New Roman" w:hAnsi="Times New Roman" w:cs="Times New Roman"/>
+        </w:rPr>
+      </w:pPr>
+    </w:p>
     <w:p>
       <w:pPr>
         <w:spacing w:line="480" w:lineRule="auto"/>
@@ -2565,8 +3638,6 @@
           <w:rFonts w:ascii="Times New Roman" w:eastAsiaTheme="majorEastAsia" w:hAnsi="Times New Roman" w:cs="Times New Roman"/>
           <w:b/>
           <w:bCs/>
-          <w:sz w:val="28"/>
-          <w:szCs w:val="28"/>
         </w:rPr>
       </w:pPr>
       <w:r>
@@ -2579,24 +3650,36 @@
     <w:p>
       <w:pPr>
         <w:pStyle w:val="Ttulo1"/>
-      </w:pPr>
-      <w:r>
+        <w:jc w:val="both"/>
+        <w:rPr>
+          <w:sz w:val="24"/>
+          <w:szCs w:val="24"/>
+        </w:rPr>
+      </w:pPr>
+      <w:r>
+        <w:rPr>
+          <w:sz w:val="24"/>
+          <w:szCs w:val="24"/>
+        </w:rPr>
         <w:lastRenderedPageBreak/>
         <w:t>II. Marco Referencial</w:t>
       </w:r>
     </w:p>
     <w:p>
       <w:pPr>
-        <w:jc w:val="both"/>
-      </w:pPr>
-      <w:r>
-        <w:rPr>
-          <w:rFonts w:ascii="Times New Roman" w:hAnsi="Times New Roman" w:cs="Times New Roman"/>
-        </w:rPr>
-        <w:t>[Es la selección, exposición y análisis de la o las teorías, métodos, procedimientos y conocimientos que sirven para fundamentar el tema, explicar los antecedentes e interpretar los resultados de la investigación. La teoría constituye la base donde se</w:t>
-      </w:r>
-      <w:r>
-        <w:br/>
+        <w:pStyle w:val="Ttulo2"/>
+        <w:jc w:val="both"/>
+        <w:rPr>
+          <w:rFonts w:ascii="Times New Roman" w:hAnsi="Times New Roman" w:cs="Times New Roman"/>
+          <w:szCs w:val="24"/>
+        </w:rPr>
+      </w:pPr>
+      <w:r>
+        <w:rPr>
+          <w:rFonts w:ascii="Times New Roman" w:hAnsi="Times New Roman" w:cs="Times New Roman"/>
+          <w:szCs w:val="24"/>
+        </w:rPr>
+        <w:t xml:space="preserve">2.1 Marco conceptual </w:t>
       </w:r>
     </w:p>
     <w:p>
@@ -2607,12 +3690,6 @@
           <w:rFonts w:ascii="Times New Roman" w:hAnsi="Times New Roman" w:cs="Times New Roman"/>
         </w:rPr>
       </w:pPr>
-      <w:r>
-        <w:rPr>
-          <w:rFonts w:ascii="Times New Roman" w:hAnsi="Times New Roman" w:cs="Times New Roman"/>
-        </w:rPr>
-        <w:t xml:space="preserve"> sustentará cualquier análisis, experimento o propuesta de desarrollo de un trabajo de grado]</w:t>
-      </w:r>
     </w:p>
     <w:p>
       <w:pPr>
@@ -2628,7 +3705,302 @@
           <w:rFonts w:ascii="Times New Roman" w:hAnsi="Times New Roman" w:cs="Times New Roman"/>
           <w:szCs w:val="24"/>
         </w:rPr>
-        <w:t xml:space="preserve">2.1 Marco conceptual </w:t>
+        <w:t xml:space="preserve">2.2 Marco teórico </w:t>
+      </w:r>
+    </w:p>
+    <w:p>
+      <w:pPr>
+        <w:pStyle w:val="Ttulo2"/>
+        <w:spacing w:line="276" w:lineRule="auto"/>
+        <w:jc w:val="both"/>
+        <w:rPr>
+          <w:rFonts w:ascii="Times New Roman" w:hAnsi="Times New Roman" w:cs="Times New Roman"/>
+          <w:szCs w:val="24"/>
+        </w:rPr>
+      </w:pPr>
+      <w:bookmarkStart w:id="2" w:name="_Toc55496012"/>
+      <w:r>
+        <w:rPr>
+          <w:rFonts w:ascii="Times New Roman" w:hAnsi="Times New Roman" w:cs="Times New Roman"/>
+          <w:szCs w:val="24"/>
+        </w:rPr>
+        <w:t>ERP</w:t>
+      </w:r>
+      <w:bookmarkEnd w:id="2"/>
+    </w:p>
+    <w:p>
+      <w:pPr>
+        <w:spacing w:after="2" w:line="276" w:lineRule="auto"/>
+        <w:ind w:left="5"/>
+        <w:jc w:val="both"/>
+        <w:rPr>
+          <w:rFonts w:ascii="Times New Roman" w:hAnsi="Times New Roman" w:cs="Times New Roman"/>
+        </w:rPr>
+      </w:pPr>
+    </w:p>
+    <w:p>
+      <w:pPr>
+        <w:spacing w:after="315" w:line="276" w:lineRule="auto"/>
+        <w:jc w:val="both"/>
+        <w:rPr>
+          <w:rFonts w:ascii="Times New Roman" w:hAnsi="Times New Roman" w:cs="Times New Roman"/>
+        </w:rPr>
+      </w:pPr>
+      <w:r>
+        <w:rPr>
+          <w:rFonts w:ascii="Times New Roman" w:hAnsi="Times New Roman" w:cs="Times New Roman"/>
+        </w:rPr>
+        <w:t xml:space="preserve">Los sistemas de Planeación de Recursos Empresariales (ERP) son sistemas de gestión y control de la información correspondiente a las áreas que conforman la mayoría de los departamentos de una empresa relacionado con aspectos operativos o productivos de la misma. Estos sistemas se conforman de software desarrollado directamente en las necesidades de la empresa para el correcto funcionamiento de su sistema de negocio. Estos sistemas </w:t>
+      </w:r>
+      <w:proofErr w:type="gramStart"/>
+      <w:r>
+        <w:rPr>
+          <w:rFonts w:ascii="Times New Roman" w:hAnsi="Times New Roman" w:cs="Times New Roman"/>
+        </w:rPr>
+        <w:t>tienen que tener</w:t>
+      </w:r>
+      <w:proofErr w:type="gramEnd"/>
+      <w:r>
+        <w:rPr>
+          <w:rFonts w:ascii="Times New Roman" w:hAnsi="Times New Roman" w:cs="Times New Roman"/>
+        </w:rPr>
+        <w:t xml:space="preserve"> la información disponible para todo aquel que desee manipular los sistemas a los cuales se le haya delegado permisos. Los sistemas ERP mantienen todas las operaciones y procesos de la empresa bajo una misma base de datos compartida. Estos sistemas permiten controlar y gestionar su negocio en todos los ámbitos y en cada uno de los departamentos. A su vez, permiten llevar trabajos y actividades dinámicas en las diferentes áreas de trabajo de cada usuario, llevando a cabo una reducción en tiempo real de los conjuntos de actividades repetitivas y permitiendo el aumento de la intercomunicación entre todas las áreas que conforma a la empresa. Los ERP tienen como objetivo principal satisfacer las diferentes necesidades de la empresa de manera automatizada y digitalizada para que los usuarios dispongan de los servicios para controlar el cumplimiento de objetivos [1].</w:t>
+      </w:r>
+    </w:p>
+    <w:p>
+      <w:pPr>
+        <w:spacing w:after="315" w:line="276" w:lineRule="auto"/>
+        <w:jc w:val="both"/>
+        <w:rPr>
+          <w:rFonts w:ascii="Times New Roman" w:hAnsi="Times New Roman" w:cs="Times New Roman"/>
+        </w:rPr>
+      </w:pPr>
+      <w:r>
+        <w:rPr>
+          <w:rFonts w:ascii="Times New Roman" w:hAnsi="Times New Roman" w:cs="Times New Roman"/>
+        </w:rPr>
+        <w:t>Los sistemas ERP son aquellos que administran y manipulan los datos de cada departamento en las empresas, teniendo como objetivo automatizar la mayoría de los procesos asociados con los aspectos operativos y productivos [1].</w:t>
+      </w:r>
+    </w:p>
+    <w:p>
+      <w:pPr>
+        <w:spacing w:after="315" w:line="276" w:lineRule="auto"/>
+        <w:jc w:val="both"/>
+        <w:rPr>
+          <w:rFonts w:ascii="Times New Roman" w:hAnsi="Times New Roman" w:cs="Times New Roman"/>
+        </w:rPr>
+      </w:pPr>
+      <w:r>
+        <w:rPr>
+          <w:rFonts w:ascii="Times New Roman" w:hAnsi="Times New Roman" w:cs="Times New Roman"/>
+        </w:rPr>
+        <w:t>Los sistemas ERP se caracterizan por contener diferentes secciones integradas en una sola aplicación, estas secciones son diferentes de cada una de ellas, no es la misma necesidad en la visualización de departamento de los departamentos, por ejemplo: producción, ventas, compras, logística, contabilidad, inventarios y control de almacenes, pedidos, nóminas, entre otros muchos y todos sus derivados. A esto se le puede definir de una manera más breve del ERP que es la integración de todas estas partes de las empresas [1].</w:t>
+      </w:r>
+    </w:p>
+    <w:p>
+      <w:pPr>
+        <w:pStyle w:val="Ttulo2"/>
+        <w:spacing w:line="276" w:lineRule="auto"/>
+        <w:jc w:val="both"/>
+        <w:rPr>
+          <w:rFonts w:ascii="Times New Roman" w:hAnsi="Times New Roman" w:cs="Times New Roman"/>
+          <w:szCs w:val="24"/>
+        </w:rPr>
+      </w:pPr>
+      <w:bookmarkStart w:id="3" w:name="_Toc55496013"/>
+      <w:r>
+        <w:rPr>
+          <w:rFonts w:ascii="Times New Roman" w:hAnsi="Times New Roman" w:cs="Times New Roman"/>
+          <w:szCs w:val="24"/>
+        </w:rPr>
+        <w:lastRenderedPageBreak/>
+        <w:t>Sistema en tiempo real</w:t>
+      </w:r>
+      <w:bookmarkEnd w:id="3"/>
+    </w:p>
+    <w:p>
+      <w:pPr>
+        <w:spacing w:after="315" w:line="276" w:lineRule="auto"/>
+        <w:jc w:val="both"/>
+        <w:rPr>
+          <w:rFonts w:ascii="Times New Roman" w:hAnsi="Times New Roman" w:cs="Times New Roman"/>
+        </w:rPr>
+      </w:pPr>
+      <w:r>
+        <w:rPr>
+          <w:rFonts w:ascii="Times New Roman" w:hAnsi="Times New Roman" w:cs="Times New Roman"/>
+        </w:rPr>
+        <w:t>Los sistemas en tiempo real son aquellas aplicaciones informáticas cuya funcionalidad interactúan continuamente con un entorno externo que lleva a cabo un proceso de forma y tiempo físico. Sistemas que generan restricciones temporales, eventos que son generados por el entorno físico durante el tiempo que lleva a cabo uno o varios procesos [2].</w:t>
+      </w:r>
+    </w:p>
+    <w:p>
+      <w:pPr>
+        <w:spacing w:after="315" w:line="276" w:lineRule="auto"/>
+        <w:jc w:val="both"/>
+        <w:rPr>
+          <w:rFonts w:ascii="Times New Roman" w:hAnsi="Times New Roman" w:cs="Times New Roman"/>
+        </w:rPr>
+      </w:pPr>
+      <w:r>
+        <w:rPr>
+          <w:rFonts w:ascii="Times New Roman" w:hAnsi="Times New Roman" w:cs="Times New Roman"/>
+        </w:rPr>
+        <w:t>Los sistemas transforman las unidades de manufactura convencional en modernos centros de servicios los cuales se enfocan más en mejorar las capacidades del proceso que las capacidades de producción. Han ayudado a muchas empresas a alcanzar sus objetivos en la productividad y reducir los costos a corto plazo. Este conecta el nivel de operaciones de máquina con el ERP y proporciona todo el detalle del nivel de máquina al nivel corporativo para tomar decisiones futuras [2].</w:t>
+      </w:r>
+    </w:p>
+    <w:p>
+      <w:pPr>
+        <w:pStyle w:val="Ttulo2"/>
+        <w:spacing w:line="276" w:lineRule="auto"/>
+        <w:jc w:val="both"/>
+        <w:rPr>
+          <w:rFonts w:ascii="Times New Roman" w:hAnsi="Times New Roman" w:cs="Times New Roman"/>
+          <w:szCs w:val="24"/>
+        </w:rPr>
+      </w:pPr>
+      <w:bookmarkStart w:id="4" w:name="_Toc55496014"/>
+      <w:r>
+        <w:rPr>
+          <w:rFonts w:ascii="Times New Roman" w:hAnsi="Times New Roman" w:cs="Times New Roman"/>
+          <w:szCs w:val="24"/>
+        </w:rPr>
+        <w:t>Reportes</w:t>
+      </w:r>
+      <w:bookmarkEnd w:id="4"/>
+    </w:p>
+    <w:p>
+      <w:pPr>
+        <w:spacing w:after="315" w:line="276" w:lineRule="auto"/>
+        <w:jc w:val="both"/>
+        <w:rPr>
+          <w:rFonts w:ascii="Times New Roman" w:hAnsi="Times New Roman" w:cs="Times New Roman"/>
+        </w:rPr>
+      </w:pPr>
+      <w:r>
+        <w:rPr>
+          <w:rFonts w:ascii="Times New Roman" w:hAnsi="Times New Roman" w:cs="Times New Roman"/>
+        </w:rPr>
+        <w:t>Documentos que presenta de manera resumida, estructurada u organizada de datos relevantes producidos o almacenados para dar información acerca de un tópico específico, de dicha manera que estos documentos contengan los datos útiles para fines de entendimiento de un área [3].</w:t>
+      </w:r>
+    </w:p>
+    <w:p>
+      <w:pPr>
+        <w:pStyle w:val="Ttulo2"/>
+        <w:spacing w:line="276" w:lineRule="auto"/>
+        <w:jc w:val="both"/>
+        <w:rPr>
+          <w:rFonts w:ascii="Times New Roman" w:hAnsi="Times New Roman" w:cs="Times New Roman"/>
+          <w:szCs w:val="24"/>
+        </w:rPr>
+      </w:pPr>
+      <w:bookmarkStart w:id="5" w:name="_Toc55496015"/>
+      <w:r>
+        <w:rPr>
+          <w:rFonts w:ascii="Times New Roman" w:hAnsi="Times New Roman" w:cs="Times New Roman"/>
+          <w:szCs w:val="24"/>
+        </w:rPr>
+        <w:t>Respaldos</w:t>
+      </w:r>
+      <w:bookmarkEnd w:id="5"/>
+    </w:p>
+    <w:p>
+      <w:pPr>
+        <w:spacing w:after="315" w:line="276" w:lineRule="auto"/>
+        <w:jc w:val="both"/>
+        <w:rPr>
+          <w:rFonts w:ascii="Times New Roman" w:hAnsi="Times New Roman" w:cs="Times New Roman"/>
+        </w:rPr>
+      </w:pPr>
+      <w:r>
+        <w:rPr>
+          <w:rFonts w:ascii="Times New Roman" w:hAnsi="Times New Roman" w:cs="Times New Roman"/>
+        </w:rPr>
+        <w:t>Protección de la información contra la robo o extravió de la información contenida en un sistema, creando copias o réplicas de los documentos, de la información o de los datos que estos se encuentran almacenados en un dispositivo, estas pueden ser copias completas, es decir, copias de cada uno de los archivos en existencia; o también copias diferenciales, lo cual quiere decir que son copias de los archivos o datos que han sido únicamente modificados por un sistema, dispositivo, entidad o persona [4].</w:t>
+      </w:r>
+    </w:p>
+    <w:p>
+      <w:pPr>
+        <w:pStyle w:val="Ttulo2"/>
+        <w:spacing w:line="276" w:lineRule="auto"/>
+        <w:jc w:val="both"/>
+        <w:rPr>
+          <w:rFonts w:ascii="Times New Roman" w:hAnsi="Times New Roman" w:cs="Times New Roman"/>
+          <w:szCs w:val="24"/>
+        </w:rPr>
+      </w:pPr>
+      <w:bookmarkStart w:id="6" w:name="_Toc55496016"/>
+      <w:r>
+        <w:rPr>
+          <w:rFonts w:ascii="Times New Roman" w:hAnsi="Times New Roman" w:cs="Times New Roman"/>
+          <w:szCs w:val="24"/>
+        </w:rPr>
+        <w:t>Sistema Distribuido</w:t>
+      </w:r>
+      <w:bookmarkEnd w:id="6"/>
+      <w:r>
+        <w:rPr>
+          <w:rFonts w:ascii="Times New Roman" w:hAnsi="Times New Roman" w:cs="Times New Roman"/>
+          <w:szCs w:val="24"/>
+        </w:rPr>
+        <w:t xml:space="preserve"> </w:t>
+      </w:r>
+    </w:p>
+    <w:p>
+      <w:pPr>
+        <w:spacing w:after="315" w:line="276" w:lineRule="auto"/>
+        <w:jc w:val="both"/>
+        <w:rPr>
+          <w:rFonts w:ascii="Times New Roman" w:hAnsi="Times New Roman" w:cs="Times New Roman"/>
+        </w:rPr>
+      </w:pPr>
+      <w:r>
+        <w:rPr>
+          <w:rFonts w:ascii="Times New Roman" w:hAnsi="Times New Roman" w:cs="Times New Roman"/>
+        </w:rPr>
+        <w:t xml:space="preserve">Un conjunto de dispositivos tales como, computadoras, servidores, celulares móviles, tabletas, o dispositivos de </w:t>
+      </w:r>
+      <w:proofErr w:type="spellStart"/>
+      <w:r>
+        <w:rPr>
+          <w:rFonts w:ascii="Times New Roman" w:hAnsi="Times New Roman" w:cs="Times New Roman"/>
+        </w:rPr>
+        <w:t>IoT</w:t>
+      </w:r>
+      <w:proofErr w:type="spellEnd"/>
+      <w:r>
+        <w:rPr>
+          <w:rFonts w:ascii="Times New Roman" w:hAnsi="Times New Roman" w:cs="Times New Roman"/>
+        </w:rPr>
+        <w:t xml:space="preserve"> conectados por una red; cada </w:t>
+      </w:r>
+      <w:proofErr w:type="gramStart"/>
+      <w:r>
+        <w:rPr>
+          <w:rFonts w:ascii="Times New Roman" w:hAnsi="Times New Roman" w:cs="Times New Roman"/>
+        </w:rPr>
+        <w:t>una</w:t>
+      </w:r>
+      <w:proofErr w:type="gramEnd"/>
+      <w:r>
+        <w:rPr>
+          <w:rFonts w:ascii="Times New Roman" w:hAnsi="Times New Roman" w:cs="Times New Roman"/>
+        </w:rPr>
+        <w:t xml:space="preserve"> de los dispositivos tiene capacidad de procesamiento, almacenamiento de datos [5].</w:t>
+      </w:r>
+    </w:p>
+    <w:p>
+      <w:pPr>
+        <w:spacing w:after="315" w:line="276" w:lineRule="auto"/>
+        <w:jc w:val="both"/>
+        <w:rPr>
+          <w:rFonts w:ascii="Times New Roman" w:hAnsi="Times New Roman" w:cs="Times New Roman"/>
+        </w:rPr>
+      </w:pPr>
+      <w:r>
+        <w:rPr>
+          <w:rFonts w:ascii="Times New Roman" w:hAnsi="Times New Roman" w:cs="Times New Roman"/>
+        </w:rPr>
+        <w:t>Hoy en día no se puede negar el éxito que hay en el desarrollo de las redes de computadoras, de las intranet o redes privadas, y muy en particular de aquéllas que contemplan los sistemas distribuidos, sistemas compartidos que se encuentran dentro de las empresas otorgados por ser parte de un dominio en específico [5].</w:t>
       </w:r>
     </w:p>
     <w:p>
@@ -2654,21 +4026,14 @@
           <w:rFonts w:ascii="Times New Roman" w:hAnsi="Times New Roman" w:cs="Times New Roman"/>
           <w:szCs w:val="24"/>
         </w:rPr>
-        <w:t xml:space="preserve">2.2 Marco teórico </w:t>
-      </w:r>
-    </w:p>
-    <w:p>
-      <w:pPr>
-        <w:spacing w:line="480" w:lineRule="auto"/>
-        <w:jc w:val="both"/>
-        <w:rPr>
-          <w:rFonts w:ascii="Times New Roman" w:hAnsi="Times New Roman" w:cs="Times New Roman"/>
-        </w:rPr>
-      </w:pPr>
+        <w:lastRenderedPageBreak/>
+        <w:t>2.3 Marco tecnológico</w:t>
+      </w:r>
     </w:p>
     <w:p>
       <w:pPr>
         <w:pStyle w:val="Ttulo2"/>
+        <w:spacing w:line="276" w:lineRule="auto"/>
         <w:jc w:val="both"/>
         <w:rPr>
           <w:rFonts w:ascii="Times New Roman" w:hAnsi="Times New Roman" w:cs="Times New Roman"/>
@@ -2680,7 +4045,328 @@
           <w:rFonts w:ascii="Times New Roman" w:hAnsi="Times New Roman" w:cs="Times New Roman"/>
           <w:szCs w:val="24"/>
         </w:rPr>
-        <w:t>2.3 Marco tecnológico</w:t>
+        <w:t>Java EE</w:t>
+      </w:r>
+    </w:p>
+    <w:p>
+      <w:pPr>
+        <w:spacing w:after="115" w:line="276" w:lineRule="auto"/>
+        <w:jc w:val="both"/>
+        <w:rPr>
+          <w:rFonts w:ascii="Times New Roman" w:hAnsi="Times New Roman" w:cs="Times New Roman"/>
+        </w:rPr>
+      </w:pPr>
+      <w:r>
+        <w:rPr>
+          <w:rFonts w:ascii="Times New Roman" w:hAnsi="Times New Roman" w:cs="Times New Roman"/>
+        </w:rPr>
+        <w:t xml:space="preserve">Java es un lenguaje de programación, que tiene actualmente mucha difusión dentro de aplicaciones en Internet, pues les da interactividad y animación a las páginas del Web. Además, en la versión de Java EE (Enterprise </w:t>
+      </w:r>
+      <w:proofErr w:type="spellStart"/>
+      <w:r>
+        <w:rPr>
+          <w:rFonts w:ascii="Times New Roman" w:hAnsi="Times New Roman" w:cs="Times New Roman"/>
+        </w:rPr>
+        <w:t>Edition</w:t>
+      </w:r>
+      <w:proofErr w:type="spellEnd"/>
+      <w:r>
+        <w:rPr>
+          <w:rFonts w:ascii="Times New Roman" w:hAnsi="Times New Roman" w:cs="Times New Roman"/>
+        </w:rPr>
+        <w:t>) diseñada para la implementación de Software de manera distribuida es perfecta para el desarrollo de los módulos de ERP [6].</w:t>
+      </w:r>
+    </w:p>
+    <w:p>
+      <w:pPr>
+        <w:spacing w:after="115" w:line="276" w:lineRule="auto"/>
+        <w:jc w:val="both"/>
+        <w:rPr>
+          <w:rFonts w:ascii="Times New Roman" w:hAnsi="Times New Roman" w:cs="Times New Roman"/>
+        </w:rPr>
+      </w:pPr>
+      <w:r>
+        <w:rPr>
+          <w:rFonts w:ascii="Times New Roman" w:hAnsi="Times New Roman" w:cs="Times New Roman"/>
+        </w:rPr>
+        <w:t xml:space="preserve">Datos estadísticos prueban la creciente adopción de Java para el desarrollo de software serio por parte de las empresas convencidas de que Java es lo suficientemente poderoso para poder cargar las cantidades de tan densas de información y la manipulación de </w:t>
+      </w:r>
+      <w:proofErr w:type="gramStart"/>
+      <w:r>
+        <w:rPr>
+          <w:rFonts w:ascii="Times New Roman" w:hAnsi="Times New Roman" w:cs="Times New Roman"/>
+        </w:rPr>
+        <w:t>la misma</w:t>
+      </w:r>
+      <w:proofErr w:type="gramEnd"/>
+      <w:r>
+        <w:rPr>
+          <w:rFonts w:ascii="Times New Roman" w:hAnsi="Times New Roman" w:cs="Times New Roman"/>
+        </w:rPr>
+        <w:t>, así también como la estabilidad de los sistemas [6].</w:t>
+      </w:r>
+    </w:p>
+    <w:p>
+      <w:pPr>
+        <w:spacing w:after="115" w:line="276" w:lineRule="auto"/>
+        <w:jc w:val="both"/>
+        <w:rPr>
+          <w:rFonts w:ascii="Times New Roman" w:hAnsi="Times New Roman" w:cs="Times New Roman"/>
+        </w:rPr>
+      </w:pPr>
+      <w:r>
+        <w:rPr>
+          <w:rFonts w:ascii="Times New Roman" w:hAnsi="Times New Roman" w:cs="Times New Roman"/>
+        </w:rPr>
+        <w:t xml:space="preserve">Orientado a Objetos: La programación orientada a objetos es una forma de organizar programas, y puede ser realizada usando cualquier lenguaje. Pero trabajando con lenguajes realmente orientados a objetos y ambientes totalmente orientado a objetos, permiten tomar completamente todas las ventajas de esta metodología y sus capacidades de crear programas flexibles, modulares y con código reusable, mantiene un equilibrio entre el modelo purista (todas las cosas son objetos) y el modelo pragmático (quédate fuera de mi camino). El modelo de objetos de Java es simple y fácil de ampliar, mientras que los tipos primitivos se mantienen como no objetos de alto rendimiento; Robusto Java maneja la memoria de la computadora, el programador ya no se tiene que preocupar por este aspecto; Seguro el sistema Java tiene ciertas políticas que evitan se puedan codificar virus, portable como el código compilado de Java (Conocido como </w:t>
+      </w:r>
+      <w:proofErr w:type="spellStart"/>
+      <w:r>
+        <w:rPr>
+          <w:rFonts w:ascii="Times New Roman" w:hAnsi="Times New Roman" w:cs="Times New Roman"/>
+        </w:rPr>
+        <w:t>bytecode</w:t>
+      </w:r>
+      <w:proofErr w:type="spellEnd"/>
+      <w:r>
+        <w:rPr>
+          <w:rFonts w:ascii="Times New Roman" w:hAnsi="Times New Roman" w:cs="Times New Roman"/>
+        </w:rPr>
+        <w:t xml:space="preserve">) es interpretado, un programa compilado de Java puede ser utilizado por cualquier computadora que tenga implementado el intérprete de Java; Independiente a la arquitectura: al compilar un programa en Java, el código resultante es un tipo de código binario conocido como </w:t>
+      </w:r>
+      <w:proofErr w:type="spellStart"/>
+      <w:r>
+        <w:rPr>
+          <w:rFonts w:ascii="Times New Roman" w:hAnsi="Times New Roman" w:cs="Times New Roman"/>
+        </w:rPr>
+        <w:t>bytecode</w:t>
+      </w:r>
+      <w:proofErr w:type="spellEnd"/>
+      <w:r>
+        <w:rPr>
+          <w:rFonts w:ascii="Times New Roman" w:hAnsi="Times New Roman" w:cs="Times New Roman"/>
+        </w:rPr>
+        <w:t xml:space="preserve"> [6].</w:t>
+      </w:r>
+    </w:p>
+    <w:p>
+      <w:pPr>
+        <w:pStyle w:val="Ttulo2"/>
+        <w:spacing w:line="276" w:lineRule="auto"/>
+        <w:jc w:val="both"/>
+        <w:rPr>
+          <w:rFonts w:ascii="Times New Roman" w:hAnsi="Times New Roman" w:cs="Times New Roman"/>
+          <w:szCs w:val="24"/>
+        </w:rPr>
+      </w:pPr>
+      <w:bookmarkStart w:id="7" w:name="_Toc55496019"/>
+      <w:r>
+        <w:rPr>
+          <w:rFonts w:ascii="Times New Roman" w:hAnsi="Times New Roman" w:cs="Times New Roman"/>
+          <w:szCs w:val="24"/>
+        </w:rPr>
+        <w:t>NTFS</w:t>
+      </w:r>
+      <w:bookmarkEnd w:id="7"/>
+    </w:p>
+    <w:p>
+      <w:pPr>
+        <w:spacing w:after="115" w:line="276" w:lineRule="auto"/>
+        <w:jc w:val="both"/>
+        <w:rPr>
+          <w:rFonts w:ascii="Times New Roman" w:hAnsi="Times New Roman" w:cs="Times New Roman"/>
+        </w:rPr>
+      </w:pPr>
+      <w:r>
+        <w:rPr>
+          <w:rFonts w:ascii="Times New Roman" w:hAnsi="Times New Roman" w:cs="Times New Roman"/>
+        </w:rPr>
+        <w:t xml:space="preserve">NTFS (New </w:t>
+      </w:r>
+      <w:proofErr w:type="spellStart"/>
+      <w:r>
+        <w:rPr>
+          <w:rFonts w:ascii="Times New Roman" w:hAnsi="Times New Roman" w:cs="Times New Roman"/>
+        </w:rPr>
+        <w:t>Technology</w:t>
+      </w:r>
+      <w:proofErr w:type="spellEnd"/>
+      <w:r>
+        <w:rPr>
+          <w:rFonts w:ascii="Times New Roman" w:hAnsi="Times New Roman" w:cs="Times New Roman"/>
+        </w:rPr>
+        <w:t xml:space="preserve"> File </w:t>
+      </w:r>
+      <w:proofErr w:type="spellStart"/>
+      <w:r>
+        <w:rPr>
+          <w:rFonts w:ascii="Times New Roman" w:hAnsi="Times New Roman" w:cs="Times New Roman"/>
+        </w:rPr>
+        <w:t>System</w:t>
+      </w:r>
+      <w:proofErr w:type="spellEnd"/>
+      <w:r>
+        <w:rPr>
+          <w:rFonts w:ascii="Times New Roman" w:hAnsi="Times New Roman" w:cs="Times New Roman"/>
+        </w:rPr>
+        <w:t xml:space="preserve">) Estructura del sistema de archivos: Cada partición de disco (volumen) de NTFS contiene archivos, directorios, mapa de bits y otras estructuras de datos. Cada partición se organiza en una secuencia de </w:t>
+      </w:r>
+      <w:proofErr w:type="spellStart"/>
+      <w:proofErr w:type="gramStart"/>
+      <w:r>
+        <w:rPr>
+          <w:rFonts w:ascii="Times New Roman" w:hAnsi="Times New Roman" w:cs="Times New Roman"/>
+        </w:rPr>
+        <w:t>clusters</w:t>
+      </w:r>
+      <w:proofErr w:type="spellEnd"/>
+      <w:proofErr w:type="gramEnd"/>
+      <w:r>
+        <w:rPr>
+          <w:rFonts w:ascii="Times New Roman" w:hAnsi="Times New Roman" w:cs="Times New Roman"/>
+        </w:rPr>
+        <w:t>, el tamaño de estos está y varía de acuerdo al tamaño de la partición [7].</w:t>
+      </w:r>
+    </w:p>
+    <w:p>
+      <w:pPr>
+        <w:spacing w:after="115" w:line="276" w:lineRule="auto"/>
+        <w:jc w:val="both"/>
+        <w:rPr>
+          <w:rFonts w:ascii="Times New Roman" w:hAnsi="Times New Roman" w:cs="Times New Roman"/>
+        </w:rPr>
+      </w:pPr>
+      <w:r>
+        <w:rPr>
+          <w:rFonts w:ascii="Times New Roman" w:hAnsi="Times New Roman" w:cs="Times New Roman"/>
+        </w:rPr>
+        <w:t xml:space="preserve">“Proporciona dos mecanismos de registro de transacciones, el primero se basa en una operación de E/S llamada </w:t>
+      </w:r>
+      <w:proofErr w:type="spellStart"/>
+      <w:r>
+        <w:rPr>
+          <w:rFonts w:ascii="Times New Roman" w:hAnsi="Times New Roman" w:cs="Times New Roman"/>
+        </w:rPr>
+        <w:t>ntnotifychangedirectoryfile</w:t>
+      </w:r>
+      <w:proofErr w:type="spellEnd"/>
+      <w:r>
+        <w:rPr>
+          <w:rFonts w:ascii="Times New Roman" w:hAnsi="Times New Roman" w:cs="Times New Roman"/>
+        </w:rPr>
+        <w:t xml:space="preserve">, que se basa en una llamada </w:t>
+      </w:r>
+      <w:proofErr w:type="spellStart"/>
+      <w:r>
+        <w:rPr>
+          <w:rFonts w:ascii="Times New Roman" w:hAnsi="Times New Roman" w:cs="Times New Roman"/>
+        </w:rPr>
+        <w:t>callback</w:t>
+      </w:r>
+      <w:proofErr w:type="spellEnd"/>
+      <w:r>
+        <w:rPr>
+          <w:rFonts w:ascii="Times New Roman" w:hAnsi="Times New Roman" w:cs="Times New Roman"/>
+        </w:rPr>
+        <w:t xml:space="preserve"> que recibe un búfer del sistema, este búfer se llena con datos de cambios en directorios y archivos, es decir, con el registro de los cambios de la partición </w:t>
+      </w:r>
+      <w:proofErr w:type="spellStart"/>
+      <w:r>
+        <w:rPr>
+          <w:rFonts w:ascii="Times New Roman" w:hAnsi="Times New Roman" w:cs="Times New Roman"/>
+        </w:rPr>
+        <w:t>sql</w:t>
+      </w:r>
+      <w:proofErr w:type="spellEnd"/>
+      <w:r>
+        <w:rPr>
+          <w:rFonts w:ascii="Times New Roman" w:hAnsi="Times New Roman" w:cs="Times New Roman"/>
+        </w:rPr>
+        <w:t xml:space="preserve"> Server Express” [7].</w:t>
+      </w:r>
+    </w:p>
+    <w:p>
+      <w:pPr>
+        <w:pStyle w:val="Ttulo2"/>
+        <w:spacing w:line="276" w:lineRule="auto"/>
+        <w:jc w:val="both"/>
+        <w:rPr>
+          <w:rFonts w:ascii="Times New Roman" w:hAnsi="Times New Roman" w:cs="Times New Roman"/>
+          <w:szCs w:val="24"/>
+        </w:rPr>
+      </w:pPr>
+      <w:bookmarkStart w:id="8" w:name="_Toc55496020"/>
+      <w:r>
+        <w:rPr>
+          <w:rFonts w:ascii="Times New Roman" w:hAnsi="Times New Roman" w:cs="Times New Roman"/>
+          <w:szCs w:val="24"/>
+        </w:rPr>
+        <w:t>SQL Server Express</w:t>
+      </w:r>
+      <w:bookmarkEnd w:id="8"/>
+    </w:p>
+    <w:p>
+      <w:pPr>
+        <w:spacing w:after="101" w:line="276" w:lineRule="auto"/>
+        <w:jc w:val="both"/>
+        <w:rPr>
+          <w:rFonts w:ascii="Times New Roman" w:hAnsi="Times New Roman" w:cs="Times New Roman"/>
+        </w:rPr>
+      </w:pPr>
+      <w:r>
+        <w:rPr>
+          <w:rFonts w:ascii="Times New Roman" w:hAnsi="Times New Roman" w:cs="Times New Roman"/>
+        </w:rPr>
+        <w:t xml:space="preserve">SQL Server es el sistema de administración de bases de datos relacionales de Microsoft (RDBMS), nos ofrece una plataforma de gestión de datos óptima, a la cual podemos acceder desde cualquier lugar y en cualquier momento. Con SQL Server se puede </w:t>
+      </w:r>
+      <w:r>
+        <w:rPr>
+          <w:rFonts w:ascii="Times New Roman" w:hAnsi="Times New Roman" w:cs="Times New Roman"/>
+        </w:rPr>
+        <w:lastRenderedPageBreak/>
+        <w:t xml:space="preserve">almacenar datos estructurados, </w:t>
+      </w:r>
+      <w:proofErr w:type="spellStart"/>
+      <w:r>
+        <w:rPr>
+          <w:rFonts w:ascii="Times New Roman" w:hAnsi="Times New Roman" w:cs="Times New Roman"/>
+        </w:rPr>
+        <w:t>semi-estructurados</w:t>
+      </w:r>
+      <w:proofErr w:type="spellEnd"/>
+      <w:r>
+        <w:rPr>
+          <w:rFonts w:ascii="Times New Roman" w:hAnsi="Times New Roman" w:cs="Times New Roman"/>
+        </w:rPr>
+        <w:t>, no estructurados y documentos, tales como las imágenes y más; de forma directamente en el base de datos. Recupera toda la información en un punto conocido en caso de que el sistema falle [8].</w:t>
+      </w:r>
+    </w:p>
+    <w:p>
+      <w:pPr>
+        <w:spacing w:line="276" w:lineRule="auto"/>
+        <w:jc w:val="both"/>
+        <w:rPr>
+          <w:rFonts w:ascii="Times New Roman" w:hAnsi="Times New Roman" w:cs="Times New Roman"/>
+        </w:rPr>
+      </w:pPr>
+      <w:r>
+        <w:rPr>
+          <w:rFonts w:ascii="Times New Roman" w:hAnsi="Times New Roman" w:cs="Times New Roman"/>
+        </w:rPr>
+        <w:t xml:space="preserve"> </w:t>
+      </w:r>
+      <w:r>
+        <w:rPr>
+          <w:rFonts w:ascii="Times New Roman" w:hAnsi="Times New Roman" w:cs="Times New Roman"/>
+        </w:rPr>
+        <w:tab/>
+        <w:t xml:space="preserve"> </w:t>
+      </w:r>
+      <w:r>
+        <w:rPr>
+          <w:rFonts w:ascii="Times New Roman" w:hAnsi="Times New Roman" w:cs="Times New Roman"/>
+        </w:rPr>
+        <w:br w:type="page"/>
       </w:r>
     </w:p>
     <w:p>
@@ -5071,6 +6757,56 @@
       </w:rPr>
     </w:tblStylePr>
   </w:style>
+  <w:style w:type="paragraph" w:styleId="HTMLconformatoprevio">
+    <w:name w:val="HTML Preformatted"/>
+    <w:basedOn w:val="Normal"/>
+    <w:link w:val="HTMLconformatoprevioCar"/>
+    <w:uiPriority w:val="99"/>
+    <w:semiHidden/>
+    <w:unhideWhenUsed/>
+    <w:rsid w:val="008030DF"/>
+    <w:pPr>
+      <w:tabs>
+        <w:tab w:val="left" w:pos="916"/>
+        <w:tab w:val="left" w:pos="1832"/>
+        <w:tab w:val="left" w:pos="2748"/>
+        <w:tab w:val="left" w:pos="3664"/>
+        <w:tab w:val="left" w:pos="4580"/>
+        <w:tab w:val="left" w:pos="5496"/>
+        <w:tab w:val="left" w:pos="6412"/>
+        <w:tab w:val="left" w:pos="7328"/>
+        <w:tab w:val="left" w:pos="8244"/>
+        <w:tab w:val="left" w:pos="9160"/>
+        <w:tab w:val="left" w:pos="10076"/>
+        <w:tab w:val="left" w:pos="10992"/>
+        <w:tab w:val="left" w:pos="11908"/>
+        <w:tab w:val="left" w:pos="12824"/>
+        <w:tab w:val="left" w:pos="13740"/>
+        <w:tab w:val="left" w:pos="14656"/>
+      </w:tabs>
+      <w:spacing w:line="240" w:lineRule="auto"/>
+    </w:pPr>
+    <w:rPr>
+      <w:rFonts w:ascii="Courier New" w:eastAsia="Times New Roman" w:hAnsi="Courier New" w:cs="Courier New"/>
+      <w:sz w:val="20"/>
+      <w:szCs w:val="20"/>
+      <w:lang w:eastAsia="es-MX"/>
+    </w:rPr>
+  </w:style>
+  <w:style w:type="character" w:customStyle="1" w:styleId="HTMLconformatoprevioCar">
+    <w:name w:val="HTML con formato previo Car"/>
+    <w:basedOn w:val="Fuentedeprrafopredeter"/>
+    <w:link w:val="HTMLconformatoprevio"/>
+    <w:uiPriority w:val="99"/>
+    <w:semiHidden/>
+    <w:rsid w:val="008030DF"/>
+    <w:rPr>
+      <w:rFonts w:ascii="Courier New" w:eastAsia="Times New Roman" w:hAnsi="Courier New" w:cs="Courier New"/>
+      <w:sz w:val="20"/>
+      <w:szCs w:val="20"/>
+      <w:lang w:val="es-MX" w:eastAsia="es-MX"/>
+    </w:rPr>
+  </w:style>
 </w:styles>
 </file>
 
@@ -5395,6 +7131,12 @@
 </file>
 
 <file path=customXml/item1.xml><?xml version="1.0" encoding="utf-8"?>
+<p:properties xmlns:p="http://schemas.microsoft.com/office/2006/metadata/properties" xmlns:xsi="http://www.w3.org/2001/XMLSchema-instance" xmlns:pc="http://schemas.microsoft.com/office/infopath/2007/PartnerControls">
+  <documentManagement/>
+</p:properties>
+</file>
+
+<file path=customXml/item2.xml><?xml version="1.0" encoding="utf-8"?>
 <?mso-contentType ?>
 <FormTemplates xmlns="http://schemas.microsoft.com/sharepoint/v3/contenttype/forms">
   <Display>DocumentLibraryForm</Display>
@@ -5403,17 +7145,7 @@
 </FormTemplates>
 </file>
 
-<file path=customXml/item2.xml><?xml version="1.0" encoding="utf-8"?>
-<p:properties xmlns:p="http://schemas.microsoft.com/office/2006/metadata/properties" xmlns:xsi="http://www.w3.org/2001/XMLSchema-instance" xmlns:pc="http://schemas.microsoft.com/office/infopath/2007/PartnerControls">
-  <documentManagement/>
-</p:properties>
-</file>
-
 <file path=customXml/item3.xml><?xml version="1.0" encoding="utf-8"?>
-<b:Sources xmlns:b="http://schemas.openxmlformats.org/officeDocument/2006/bibliography" xmlns="http://schemas.openxmlformats.org/officeDocument/2006/bibliography" SelectedStyle="/APA.XSL" StyleName="APA"/>
-</file>
-
-<file path=customXml/item4.xml><?xml version="1.0" encoding="utf-8"?>
 <ct:contentTypeSchema xmlns:ct="http://schemas.microsoft.com/office/2006/metadata/contentType" xmlns:ma="http://schemas.microsoft.com/office/2006/metadata/properties/metaAttributes" ct:_="" ma:_="" ma:contentTypeName="Document" ma:contentTypeID="0x0101001D9FCD2CA8B6DF4698DC90019ABEDDFE" ma:contentTypeVersion="5" ma:contentTypeDescription="Create a new document." ma:contentTypeScope="" ma:versionID="e1ab2557651e0dd9cd1d9c000ecc5047">
   <xsd:schema xmlns:xsd="http://www.w3.org/2001/XMLSchema" xmlns:xs="http://www.w3.org/2001/XMLSchema" xmlns:p="http://schemas.microsoft.com/office/2006/metadata/properties" xmlns:ns2="b6a851d9-8ab2-414a-9f15-adb502767ba9" targetNamespace="http://schemas.microsoft.com/office/2006/metadata/properties" ma:root="true" ma:fieldsID="dcf250c99a86a1340211749fef237eed" ns2:_="">
     <xsd:import namespace="b6a851d9-8ab2-414a-9f15-adb502767ba9"/>
@@ -5563,15 +7295,11 @@
 </ct:contentTypeSchema>
 </file>
 
-<file path=customXml/itemProps1.xml><?xml version="1.0" encoding="utf-8"?>
-<ds:datastoreItem xmlns:ds="http://schemas.openxmlformats.org/officeDocument/2006/customXml" ds:itemID="{A782B023-E498-4EC9-9D76-DA37246C4771}">
-  <ds:schemaRefs>
-    <ds:schemaRef ds:uri="http://schemas.microsoft.com/sharepoint/v3/contenttype/forms"/>
-  </ds:schemaRefs>
-</ds:datastoreItem>
+<file path=customXml/item4.xml><?xml version="1.0" encoding="utf-8"?>
+<b:Sources xmlns:b="http://schemas.openxmlformats.org/officeDocument/2006/bibliography" xmlns="http://schemas.openxmlformats.org/officeDocument/2006/bibliography" SelectedStyle="/APA.XSL" StyleName="APA"/>
 </file>
 
-<file path=customXml/itemProps2.xml><?xml version="1.0" encoding="utf-8"?>
+<file path=customXml/itemProps1.xml><?xml version="1.0" encoding="utf-8"?>
 <ds:datastoreItem xmlns:ds="http://schemas.openxmlformats.org/officeDocument/2006/customXml" ds:itemID="{1CA2AF0D-9D72-47FB-8F10-AC537FC0AA2D}">
   <ds:schemaRefs>
     <ds:schemaRef ds:uri="http://schemas.microsoft.com/office/2006/metadata/properties"/>
@@ -5580,15 +7308,15 @@
 </ds:datastoreItem>
 </file>
 
-<file path=customXml/itemProps3.xml><?xml version="1.0" encoding="utf-8"?>
-<ds:datastoreItem xmlns:ds="http://schemas.openxmlformats.org/officeDocument/2006/customXml" ds:itemID="{6C7A4368-76E2-4856-8EA9-A0C1B2F3B6A5}">
+<file path=customXml/itemProps2.xml><?xml version="1.0" encoding="utf-8"?>
+<ds:datastoreItem xmlns:ds="http://schemas.openxmlformats.org/officeDocument/2006/customXml" ds:itemID="{A782B023-E498-4EC9-9D76-DA37246C4771}">
   <ds:schemaRefs>
-    <ds:schemaRef ds:uri="http://schemas.openxmlformats.org/officeDocument/2006/bibliography"/>
+    <ds:schemaRef ds:uri="http://schemas.microsoft.com/sharepoint/v3/contenttype/forms"/>
   </ds:schemaRefs>
 </ds:datastoreItem>
 </file>
 
-<file path=customXml/itemProps4.xml><?xml version="1.0" encoding="utf-8"?>
+<file path=customXml/itemProps3.xml><?xml version="1.0" encoding="utf-8"?>
 <ds:datastoreItem xmlns:ds="http://schemas.openxmlformats.org/officeDocument/2006/customXml" ds:itemID="{801619C0-09A0-4794-A1D8-DA9560F6E6AD}">
   <ds:schemaRefs>
     <ds:schemaRef ds:uri="http://schemas.microsoft.com/office/2006/metadata/contentType"/>
@@ -5604,4 +7332,12 @@
     <ds:schemaRef ds:uri="http://schemas.microsoft.com/internal/obd"/>
   </ds:schemaRefs>
 </ds:datastoreItem>
+</file>
+
+<file path=customXml/itemProps4.xml><?xml version="1.0" encoding="utf-8"?>
+<ds:datastoreItem xmlns:ds="http://schemas.openxmlformats.org/officeDocument/2006/customXml" ds:itemID="{6C7A4368-76E2-4856-8EA9-A0C1B2F3B6A5}">
+  <ds:schemaRefs>
+    <ds:schemaRef ds:uri="http://schemas.openxmlformats.org/officeDocument/2006/bibliography"/>
+  </ds:schemaRefs>
+</ds:datastoreItem>
 </file>
</xml_diff>